<commit_message>
COR Instructions du laboratoires
</commit_message>
<xml_diff>
--- a/S07_Lab_Instructions_1.docx
+++ b/S07_Lab_Instructions_1.docx
@@ -5459,31 +5459,22 @@
           <w:color w:val="0000FF"/>
           <w:lang w:val="en-CA"/>
         </w:rPr>
-        <w:t>private</w:t>
-      </w:r>
-      <w:r>
-        <w:rPr>
-          <w:rFonts w:ascii="Consolas" w:eastAsia="Times New Roman" w:hAnsi="Consolas" w:cs="Courier New"/>
-          <w:color w:val="000000"/>
-          <w:lang w:val="en-CA"/>
-        </w:rPr>
-        <w:t> </w:t>
-      </w:r>
-      <w:r>
-        <w:rPr>
-          <w:rFonts w:ascii="Consolas" w:eastAsia="Times New Roman" w:hAnsi="Consolas" w:cs="Courier New"/>
-          <w:color w:val="0000FF"/>
-          <w:lang w:val="en-CA"/>
-        </w:rPr>
-        <w:t>readonly</w:t>
-      </w:r>
-      <w:r>
-        <w:rPr>
-          <w:rFonts w:ascii="Consolas" w:eastAsia="Times New Roman" w:hAnsi="Consolas" w:cs="Courier New"/>
-          <w:color w:val="000000"/>
-          <w:lang w:val="en-CA"/>
-        </w:rPr>
-        <w:t> IUnitOfWork _unitOfWork;</w:t>
+        <w:t>private readonly ApplicationDbContext _</w:t>
+      </w:r>
+      <w:r>
+        <w:rPr>
+          <w:rFonts w:ascii="Consolas" w:eastAsia="Times New Roman" w:hAnsi="Consolas" w:cs="Courier New"/>
+          <w:lang w:val="en-CA"/>
+        </w:rPr>
+        <w:t>db</w:t>
+      </w:r>
+      <w:r>
+        <w:rPr>
+          <w:rFonts w:ascii="Consolas" w:eastAsia="Times New Roman" w:hAnsi="Consolas" w:cs="Courier New"/>
+          <w:color w:val="0000FF"/>
+          <w:lang w:val="en-CA"/>
+        </w:rPr>
+        <w:t>;</w:t>
       </w:r>
     </w:p>
     <w:p>
@@ -5699,7 +5690,23 @@
           <w:color w:val="000000"/>
           <w:lang w:val="en-CA"/>
         </w:rPr>
-        <w:t>, IUnitOfWork </w:t>
+        <w:t>, </w:t>
+      </w:r>
+      <w:r>
+        <w:rPr>
+          <w:rFonts w:ascii="Consolas" w:eastAsia="Times New Roman" w:hAnsi="Consolas" w:cs="Courier New"/>
+          <w:color w:val="000000"/>
+          <w:lang w:val="en-CA"/>
+        </w:rPr>
+        <w:t>ApplicationDbContext</w:t>
+      </w:r>
+      <w:r>
+        <w:rPr>
+          <w:rFonts w:ascii="Consolas" w:eastAsia="Times New Roman" w:hAnsi="Consolas" w:cs="Courier New"/>
+          <w:color w:val="000000"/>
+          <w:lang w:val="en-CA"/>
+        </w:rPr>
+        <w:t xml:space="preserve"> </w:t>
       </w:r>
       <w:r>
         <w:rPr>
@@ -5707,7 +5714,7 @@
           <w:color w:val="1F377F"/>
           <w:lang w:val="en-CA"/>
         </w:rPr>
-        <w:t>unitOfWork</w:t>
+        <w:t>applicationDbContext</w:t>
       </w:r>
     </w:p>
     <w:p>
@@ -5909,7 +5916,39 @@
           <w:color w:val="000000"/>
           <w:lang w:val="en-CA"/>
         </w:rPr>
-        <w:t>          _unitOfWork = unitOfWork;</w:t>
+        <w:t>          _</w:t>
+      </w:r>
+      <w:r>
+        <w:rPr>
+          <w:rFonts w:ascii="Consolas" w:eastAsia="Times New Roman" w:hAnsi="Consolas" w:cs="Courier New"/>
+          <w:color w:val="000000"/>
+          <w:lang w:val="en-CA"/>
+        </w:rPr>
+        <w:t>db</w:t>
+      </w:r>
+      <w:r>
+        <w:rPr>
+          <w:rFonts w:ascii="Consolas" w:eastAsia="Times New Roman" w:hAnsi="Consolas" w:cs="Courier New"/>
+          <w:color w:val="000000"/>
+          <w:lang w:val="en-CA"/>
+        </w:rPr>
+        <w:t> = </w:t>
+      </w:r>
+      <w:r>
+        <w:rPr>
+          <w:rFonts w:ascii="Consolas" w:eastAsia="Times New Roman" w:hAnsi="Consolas" w:cs="Courier New"/>
+          <w:color w:val="000000"/>
+          <w:lang w:val="en-CA"/>
+        </w:rPr>
+        <w:t>applicationDbContext</w:t>
+      </w:r>
+      <w:r>
+        <w:rPr>
+          <w:rFonts w:ascii="Consolas" w:eastAsia="Times New Roman" w:hAnsi="Consolas" w:cs="Courier New"/>
+          <w:color w:val="000000"/>
+          <w:lang w:val="en-CA"/>
+        </w:rPr>
+        <w:t>;</w:t>
       </w:r>
     </w:p>
     <w:p>
@@ -6005,6 +6044,7 @@
           <w:color w:val="000000"/>
           <w:lang w:val="en-CA"/>
         </w:rPr>
+        <w:lastRenderedPageBreak/>
         <w:t>      </w:t>
       </w:r>
       <w:r>
@@ -7020,23 +7060,7 @@
           <w:color w:val="000000"/>
           <w:lang w:val="en-CA"/>
         </w:rPr>
-        <w:t> </w:t>
-      </w:r>
-      <w:r>
-        <w:rPr>
-          <w:rFonts w:ascii="Consolas" w:eastAsia="Times New Roman" w:hAnsi="Consolas" w:cs="Courier New"/>
-          <w:color w:val="0000FF"/>
-          <w:lang w:val="en-CA"/>
-        </w:rPr>
-        <w:t>async</w:t>
-      </w:r>
-      <w:r>
-        <w:rPr>
-          <w:rFonts w:ascii="Consolas" w:eastAsia="Times New Roman" w:hAnsi="Consolas" w:cs="Courier New"/>
-          <w:color w:val="000000"/>
-          <w:lang w:val="en-CA"/>
-        </w:rPr>
-        <w:t> Task&lt;IActionResult&gt; </w:t>
+        <w:t> IActionResult </w:t>
       </w:r>
       <w:r>
         <w:rPr>
@@ -7296,6 +7320,7 @@
           <w:rFonts w:ascii="Consolas" w:eastAsia="Times New Roman" w:hAnsi="Consolas" w:cs="Courier New"/>
           <w:color w:val="000000"/>
         </w:rPr>
+        <w:lastRenderedPageBreak/>
         <w:t>       </w:t>
       </w:r>
       <w:r>
@@ -7379,7 +7404,6 @@
           <w:color w:val="000000"/>
           <w:highlight w:val="green"/>
         </w:rPr>
-        <w:lastRenderedPageBreak/>
         <w:t>       </w:t>
       </w:r>
       <w:r>
@@ -8574,7 +8598,6 @@
         <w:rPr>
           <w:rFonts w:ascii="Consolas" w:eastAsia="Times New Roman" w:hAnsi="Consolas" w:cs="Courier New"/>
           <w:color w:val="000000"/>
-          <w:lang w:val="en-CA"/>
         </w:rPr>
       </w:pPr>
       <w:r>
@@ -8588,7 +8611,6 @@
         <w:rPr>
           <w:rFonts w:ascii="Consolas" w:eastAsia="Times New Roman" w:hAnsi="Consolas" w:cs="Courier New"/>
           <w:color w:val="0000FF"/>
-          <w:lang w:val="en-CA"/>
         </w:rPr>
         <w:t>await</w:t>
       </w:r>
@@ -8596,9 +8618,22 @@
         <w:rPr>
           <w:rFonts w:ascii="Consolas" w:eastAsia="Times New Roman" w:hAnsi="Consolas" w:cs="Courier New"/>
           <w:color w:val="000000"/>
-          <w:lang w:val="en-CA"/>
-        </w:rPr>
-        <w:t> _unitOfWork.Travel.AddAsync(travel);</w:t>
+        </w:rPr>
+        <w:t> _</w:t>
+      </w:r>
+      <w:r>
+        <w:rPr>
+          <w:rFonts w:ascii="Consolas" w:eastAsia="Times New Roman" w:hAnsi="Consolas" w:cs="Courier New"/>
+          <w:color w:val="000000"/>
+        </w:rPr>
+        <w:t>db</w:t>
+      </w:r>
+      <w:r>
+        <w:rPr>
+          <w:rFonts w:ascii="Consolas" w:eastAsia="Times New Roman" w:hAnsi="Consolas" w:cs="Courier New"/>
+          <w:color w:val="000000"/>
+        </w:rPr>
+        <w:t>.Travel.Add(travel);</w:t>
       </w:r>
     </w:p>
     <w:p>
@@ -8632,14 +8667,12 @@
         <w:rPr>
           <w:rFonts w:ascii="Consolas" w:eastAsia="Times New Roman" w:hAnsi="Consolas" w:cs="Courier New"/>
           <w:color w:val="000000"/>
-          <w:lang w:val="en-CA"/>
-        </w:rPr>
-      </w:pPr>
-      <w:r>
-        <w:rPr>
-          <w:rFonts w:ascii="Consolas" w:eastAsia="Times New Roman" w:hAnsi="Consolas" w:cs="Courier New"/>
-          <w:color w:val="000000"/>
-          <w:lang w:val="en-CA"/>
+        </w:rPr>
+      </w:pPr>
+      <w:r>
+        <w:rPr>
+          <w:rFonts w:ascii="Consolas" w:eastAsia="Times New Roman" w:hAnsi="Consolas" w:cs="Courier New"/>
+          <w:color w:val="000000"/>
         </w:rPr>
         <w:t xml:space="preserve"> </w:t>
       </w:r>
@@ -8675,16 +8708,42 @@
         <w:rPr>
           <w:rFonts w:ascii="Consolas" w:eastAsia="Times New Roman" w:hAnsi="Consolas" w:cs="Courier New"/>
           <w:color w:val="000000"/>
-          <w:lang w:val="en-CA"/>
-        </w:rPr>
-      </w:pPr>
-      <w:r>
-        <w:rPr>
-          <w:rFonts w:ascii="Consolas" w:eastAsia="Times New Roman" w:hAnsi="Consolas" w:cs="Courier New"/>
-          <w:color w:val="000000"/>
-          <w:lang w:val="en-CA"/>
-        </w:rPr>
-        <w:t>           _unitOfWork.Save();</w:t>
+        </w:rPr>
+      </w:pPr>
+      <w:r>
+        <w:rPr>
+          <w:rFonts w:ascii="Consolas" w:eastAsia="Times New Roman" w:hAnsi="Consolas" w:cs="Courier New"/>
+          <w:color w:val="000000"/>
+        </w:rPr>
+        <w:t>           _</w:t>
+      </w:r>
+      <w:r>
+        <w:rPr>
+          <w:rFonts w:ascii="Consolas" w:eastAsia="Times New Roman" w:hAnsi="Consolas" w:cs="Courier New"/>
+          <w:color w:val="000000"/>
+        </w:rPr>
+        <w:t>db</w:t>
+      </w:r>
+      <w:r>
+        <w:rPr>
+          <w:rFonts w:ascii="Consolas" w:eastAsia="Times New Roman" w:hAnsi="Consolas" w:cs="Courier New"/>
+          <w:color w:val="000000"/>
+        </w:rPr>
+        <w:t>.Save</w:t>
+      </w:r>
+      <w:r>
+        <w:rPr>
+          <w:rFonts w:ascii="Consolas" w:eastAsia="Times New Roman" w:hAnsi="Consolas" w:cs="Courier New"/>
+          <w:color w:val="000000"/>
+        </w:rPr>
+        <w:t>Changes</w:t>
+      </w:r>
+      <w:r>
+        <w:rPr>
+          <w:rFonts w:ascii="Consolas" w:eastAsia="Times New Roman" w:hAnsi="Consolas" w:cs="Courier New"/>
+          <w:color w:val="000000"/>
+        </w:rPr>
+        <w:t>();</w:t>
       </w:r>
     </w:p>
     <w:p>
@@ -8725,7 +8784,6 @@
         <w:rPr>
           <w:rFonts w:ascii="Consolas" w:eastAsia="Times New Roman" w:hAnsi="Consolas" w:cs="Courier New"/>
           <w:color w:val="000000"/>
-          <w:lang w:val="en-CA"/>
         </w:rPr>
         <w:t>           </w:t>
       </w:r>
@@ -12967,7 +13025,21 @@
           <w:rFonts w:ascii="Consolas" w:eastAsia="Times New Roman" w:hAnsi="Consolas" w:cs="Courier New"/>
           <w:color w:val="000000"/>
         </w:rPr>
-        <w:t>_unitOfWork.Travel.Update(travel);</w:t>
+        <w:t>_</w:t>
+      </w:r>
+      <w:r>
+        <w:rPr>
+          <w:rFonts w:ascii="Consolas" w:eastAsia="Times New Roman" w:hAnsi="Consolas" w:cs="Courier New"/>
+          <w:color w:val="000000"/>
+        </w:rPr>
+        <w:t>db</w:t>
+      </w:r>
+      <w:r>
+        <w:rPr>
+          <w:rFonts w:ascii="Consolas" w:eastAsia="Times New Roman" w:hAnsi="Consolas" w:cs="Courier New"/>
+          <w:color w:val="000000"/>
+        </w:rPr>
+        <w:t>.Travel.Update(travel);</w:t>
       </w:r>
     </w:p>
     <w:p>
@@ -13018,7 +13090,39 @@
           <w:color w:val="000000"/>
           <w:lang w:val="en-CA"/>
         </w:rPr>
-        <w:t>_unitOfWork.Save();</w:t>
+        <w:t>_</w:t>
+      </w:r>
+      <w:r>
+        <w:rPr>
+          <w:rFonts w:ascii="Consolas" w:eastAsia="Times New Roman" w:hAnsi="Consolas" w:cs="Courier New"/>
+          <w:color w:val="000000"/>
+          <w:lang w:val="en-CA"/>
+        </w:rPr>
+        <w:t>db</w:t>
+      </w:r>
+      <w:r>
+        <w:rPr>
+          <w:rFonts w:ascii="Consolas" w:eastAsia="Times New Roman" w:hAnsi="Consolas" w:cs="Courier New"/>
+          <w:color w:val="000000"/>
+          <w:lang w:val="en-CA"/>
+        </w:rPr>
+        <w:t>.Save</w:t>
+      </w:r>
+      <w:r>
+        <w:rPr>
+          <w:rFonts w:ascii="Consolas" w:eastAsia="Times New Roman" w:hAnsi="Consolas" w:cs="Courier New"/>
+          <w:color w:val="000000"/>
+          <w:lang w:val="en-CA"/>
+        </w:rPr>
+        <w:t>Changes</w:t>
+      </w:r>
+      <w:r>
+        <w:rPr>
+          <w:rFonts w:ascii="Consolas" w:eastAsia="Times New Roman" w:hAnsi="Consolas" w:cs="Courier New"/>
+          <w:color w:val="000000"/>
+          <w:lang w:val="en-CA"/>
+        </w:rPr>
+        <w:t>();</w:t>
       </w:r>
     </w:p>
     <w:p>
@@ -16255,7 +16359,21 @@
           <w:rFonts w:ascii="Consolas" w:eastAsia="Times New Roman" w:hAnsi="Consolas" w:cs="Courier New"/>
           <w:color w:val="000000"/>
         </w:rPr>
-        <w:t> _unitOfWork.Travel.AddAsync(travel);</w:t>
+        <w:t> _</w:t>
+      </w:r>
+      <w:r>
+        <w:rPr>
+          <w:rFonts w:ascii="Consolas" w:eastAsia="Times New Roman" w:hAnsi="Consolas" w:cs="Courier New"/>
+          <w:color w:val="000000"/>
+        </w:rPr>
+        <w:t>db</w:t>
+      </w:r>
+      <w:r>
+        <w:rPr>
+          <w:rFonts w:ascii="Consolas" w:eastAsia="Times New Roman" w:hAnsi="Consolas" w:cs="Courier New"/>
+          <w:color w:val="000000"/>
+        </w:rPr>
+        <w:t>.Travel.Add(travel);</w:t>
       </w:r>
     </w:p>
     <w:p>
@@ -16332,7 +16450,6 @@
         <w:rPr>
           <w:rFonts w:ascii="Consolas" w:eastAsia="Times New Roman" w:hAnsi="Consolas" w:cs="Courier New"/>
           <w:color w:val="000000"/>
-          <w:lang w:val="en-CA"/>
         </w:rPr>
       </w:pPr>
       <w:r>
@@ -16346,9 +16463,36 @@
         <w:rPr>
           <w:rFonts w:ascii="Consolas" w:eastAsia="Times New Roman" w:hAnsi="Consolas" w:cs="Courier New"/>
           <w:color w:val="000000"/>
-          <w:lang w:val="en-CA"/>
-        </w:rPr>
-        <w:t>_unitOfWork.Save();</w:t>
+        </w:rPr>
+        <w:t>_</w:t>
+      </w:r>
+      <w:r>
+        <w:rPr>
+          <w:rFonts w:ascii="Consolas" w:eastAsia="Times New Roman" w:hAnsi="Consolas" w:cs="Courier New"/>
+          <w:color w:val="000000"/>
+        </w:rPr>
+        <w:t>db</w:t>
+      </w:r>
+      <w:r>
+        <w:rPr>
+          <w:rFonts w:ascii="Consolas" w:eastAsia="Times New Roman" w:hAnsi="Consolas" w:cs="Courier New"/>
+          <w:color w:val="000000"/>
+        </w:rPr>
+        <w:t>.Save</w:t>
+      </w:r>
+      <w:r>
+        <w:rPr>
+          <w:rFonts w:ascii="Consolas" w:eastAsia="Times New Roman" w:hAnsi="Consolas" w:cs="Courier New"/>
+          <w:color w:val="000000"/>
+        </w:rPr>
+        <w:t>Changes</w:t>
+      </w:r>
+      <w:r>
+        <w:rPr>
+          <w:rFonts w:ascii="Consolas" w:eastAsia="Times New Roman" w:hAnsi="Consolas" w:cs="Courier New"/>
+          <w:color w:val="000000"/>
+        </w:rPr>
+        <w:t>();</w:t>
       </w:r>
     </w:p>
     <w:p>
@@ -16390,7 +16534,6 @@
         <w:rPr>
           <w:rFonts w:ascii="Consolas" w:eastAsia="Times New Roman" w:hAnsi="Consolas" w:cs="Courier New"/>
           <w:color w:val="000000"/>
-          <w:lang w:val="en-CA"/>
         </w:rPr>
         <w:t>       </w:t>
       </w:r>
@@ -16796,7 +16939,23 @@
           <w:color w:val="000000"/>
           <w:lang w:val="en-CA"/>
         </w:rPr>
-        <w:t>_unitOfWork.Travel.Update(travel);</w:t>
+        <w:t>_</w:t>
+      </w:r>
+      <w:r>
+        <w:rPr>
+          <w:rFonts w:ascii="Consolas" w:eastAsia="Times New Roman" w:hAnsi="Consolas" w:cs="Courier New"/>
+          <w:color w:val="000000"/>
+          <w:lang w:val="en-CA"/>
+        </w:rPr>
+        <w:t>db</w:t>
+      </w:r>
+      <w:r>
+        <w:rPr>
+          <w:rFonts w:ascii="Consolas" w:eastAsia="Times New Roman" w:hAnsi="Consolas" w:cs="Courier New"/>
+          <w:color w:val="000000"/>
+          <w:lang w:val="en-CA"/>
+        </w:rPr>
+        <w:t>.Travel.Update(travel);</w:t>
       </w:r>
     </w:p>
     <w:p>
@@ -16839,7 +16998,39 @@
           <w:color w:val="000000"/>
           <w:lang w:val="en-CA"/>
         </w:rPr>
-        <w:t>          _unitOfWork.Save();</w:t>
+        <w:t>          _</w:t>
+      </w:r>
+      <w:r>
+        <w:rPr>
+          <w:rFonts w:ascii="Consolas" w:eastAsia="Times New Roman" w:hAnsi="Consolas" w:cs="Courier New"/>
+          <w:color w:val="000000"/>
+          <w:lang w:val="en-CA"/>
+        </w:rPr>
+        <w:t>db</w:t>
+      </w:r>
+      <w:r>
+        <w:rPr>
+          <w:rFonts w:ascii="Consolas" w:eastAsia="Times New Roman" w:hAnsi="Consolas" w:cs="Courier New"/>
+          <w:color w:val="000000"/>
+          <w:lang w:val="en-CA"/>
+        </w:rPr>
+        <w:t>.Save</w:t>
+      </w:r>
+      <w:r>
+        <w:rPr>
+          <w:rFonts w:ascii="Consolas" w:eastAsia="Times New Roman" w:hAnsi="Consolas" w:cs="Courier New"/>
+          <w:color w:val="000000"/>
+          <w:lang w:val="en-CA"/>
+        </w:rPr>
+        <w:t>Changes</w:t>
+      </w:r>
+      <w:r>
+        <w:rPr>
+          <w:rFonts w:ascii="Consolas" w:eastAsia="Times New Roman" w:hAnsi="Consolas" w:cs="Courier New"/>
+          <w:color w:val="000000"/>
+          <w:lang w:val="en-CA"/>
+        </w:rPr>
+        <w:t>();</w:t>
       </w:r>
     </w:p>
     <w:p>
@@ -20799,25 +20990,6 @@
 </file>
 
 <file path=customXml/item1.xml><?xml version="1.0" encoding="utf-8"?>
-<b:Sources xmlns:b="http://schemas.openxmlformats.org/officeDocument/2006/bibliography" xmlns="http://schemas.openxmlformats.org/officeDocument/2006/bibliography" SelectedStyle="\APASixthEditionOfficeOnline.xsl" StyleName="APA" Version="6"/>
-</file>
-
-<file path=customXml/item2.xml><?xml version="1.0" encoding="utf-8"?>
-<?mso-contentType ?>
-<FormTemplates xmlns="http://schemas.microsoft.com/sharepoint/v3/contenttype/forms">
-  <Display>DocumentLibraryForm</Display>
-  <Edit>DocumentLibraryForm</Edit>
-  <New>DocumentLibraryForm</New>
-</FormTemplates>
-</file>
-
-<file path=customXml/item3.xml><?xml version="1.0" encoding="utf-8"?>
-<p:properties xmlns:p="http://schemas.microsoft.com/office/2006/metadata/properties" xmlns:xsi="http://www.w3.org/2001/XMLSchema-instance" xmlns:pc="http://schemas.microsoft.com/office/infopath/2007/PartnerControls">
-  <documentManagement/>
-</p:properties>
-</file>
-
-<file path=customXml/item4.xml><?xml version="1.0" encoding="utf-8"?>
 <ct:contentTypeSchema xmlns:ct="http://schemas.microsoft.com/office/2006/metadata/contentType" xmlns:ma="http://schemas.microsoft.com/office/2006/metadata/properties/metaAttributes" ct:_="" ma:_="" ma:contentTypeName="Document" ma:contentTypeID="0x010100354AEAE9FD62D747A26A546E5B1B5735" ma:contentTypeVersion="7" ma:contentTypeDescription="Crée un document." ma:contentTypeScope="" ma:versionID="43b763fe9aa20b7a2976a5e019d82dbf">
   <xsd:schema xmlns:xsd="http://www.w3.org/2001/XMLSchema" xmlns:xs="http://www.w3.org/2001/XMLSchema" xmlns:p="http://schemas.microsoft.com/office/2006/metadata/properties" xmlns:ns2="071933db-0376-4694-9786-b56cb37c4ec2" targetNamespace="http://schemas.microsoft.com/office/2006/metadata/properties" ma:root="true" ma:fieldsID="d5c90ae6c1ec6ed317c9f5feddaf7a33" ns2:_="">
     <xsd:import namespace="071933db-0376-4694-9786-b56cb37c4ec2"/>
@@ -20981,32 +21153,26 @@
 </ct:contentTypeSchema>
 </file>
 
-<file path=customXml/itemProps1.xml><?xml version="1.0" encoding="utf-8"?>
-<ds:datastoreItem xmlns:ds="http://schemas.openxmlformats.org/officeDocument/2006/customXml" ds:itemID="{28D15B86-D92D-420E-A893-C7613CFD01AE}">
-  <ds:schemaRefs>
-    <ds:schemaRef ds:uri="http://schemas.openxmlformats.org/officeDocument/2006/bibliography"/>
-  </ds:schemaRefs>
-</ds:datastoreItem>
+<file path=customXml/item2.xml><?xml version="1.0" encoding="utf-8"?>
+<p:properties xmlns:p="http://schemas.microsoft.com/office/2006/metadata/properties" xmlns:xsi="http://www.w3.org/2001/XMLSchema-instance" xmlns:pc="http://schemas.microsoft.com/office/infopath/2007/PartnerControls">
+  <documentManagement/>
+</p:properties>
 </file>
 
-<file path=customXml/itemProps2.xml><?xml version="1.0" encoding="utf-8"?>
-<ds:datastoreItem xmlns:ds="http://schemas.openxmlformats.org/officeDocument/2006/customXml" ds:itemID="{F6194C16-5FE5-4670-BEC8-3D6DD9380312}">
-  <ds:schemaRefs>
-    <ds:schemaRef ds:uri="http://schemas.microsoft.com/sharepoint/v3/contenttype/forms"/>
-  </ds:schemaRefs>
-</ds:datastoreItem>
+<file path=customXml/item3.xml><?xml version="1.0" encoding="utf-8"?>
+<?mso-contentType ?>
+<FormTemplates xmlns="http://schemas.microsoft.com/sharepoint/v3/contenttype/forms">
+  <Display>DocumentLibraryForm</Display>
+  <Edit>DocumentLibraryForm</Edit>
+  <New>DocumentLibraryForm</New>
+</FormTemplates>
 </file>
 
-<file path=customXml/itemProps3.xml><?xml version="1.0" encoding="utf-8"?>
-<ds:datastoreItem xmlns:ds="http://schemas.openxmlformats.org/officeDocument/2006/customXml" ds:itemID="{2C36E056-BA2C-4A1F-9580-242C9B36FE70}">
-  <ds:schemaRefs>
-    <ds:schemaRef ds:uri="http://schemas.microsoft.com/office/2006/metadata/properties"/>
-    <ds:schemaRef ds:uri="http://schemas.microsoft.com/office/infopath/2007/PartnerControls"/>
-  </ds:schemaRefs>
-</ds:datastoreItem>
+<file path=customXml/item4.xml><?xml version="1.0" encoding="utf-8"?>
+<b:Sources xmlns:b="http://schemas.openxmlformats.org/officeDocument/2006/bibliography" xmlns="http://schemas.openxmlformats.org/officeDocument/2006/bibliography" SelectedStyle="\APASixthEditionOfficeOnline.xsl" StyleName="APA" Version="6"/>
 </file>
 
-<file path=customXml/itemProps4.xml><?xml version="1.0" encoding="utf-8"?>
+<file path=customXml/itemProps1.xml><?xml version="1.0" encoding="utf-8"?>
 <ds:datastoreItem xmlns:ds="http://schemas.openxmlformats.org/officeDocument/2006/customXml" ds:itemID="{5C3A06EC-DC03-4D65-AA15-C6B9D68C1ED0}">
   <ds:schemaRefs>
     <ds:schemaRef ds:uri="http://schemas.microsoft.com/office/2006/metadata/contentType"/>
@@ -21022,4 +21188,29 @@
     <ds:schemaRef ds:uri="http://schemas.microsoft.com/internal/obd"/>
   </ds:schemaRefs>
 </ds:datastoreItem>
+</file>
+
+<file path=customXml/itemProps2.xml><?xml version="1.0" encoding="utf-8"?>
+<ds:datastoreItem xmlns:ds="http://schemas.openxmlformats.org/officeDocument/2006/customXml" ds:itemID="{2C36E056-BA2C-4A1F-9580-242C9B36FE70}">
+  <ds:schemaRefs>
+    <ds:schemaRef ds:uri="http://schemas.microsoft.com/office/2006/metadata/properties"/>
+    <ds:schemaRef ds:uri="http://schemas.microsoft.com/office/infopath/2007/PartnerControls"/>
+  </ds:schemaRefs>
+</ds:datastoreItem>
+</file>
+
+<file path=customXml/itemProps3.xml><?xml version="1.0" encoding="utf-8"?>
+<ds:datastoreItem xmlns:ds="http://schemas.openxmlformats.org/officeDocument/2006/customXml" ds:itemID="{F6194C16-5FE5-4670-BEC8-3D6DD9380312}">
+  <ds:schemaRefs>
+    <ds:schemaRef ds:uri="http://schemas.microsoft.com/sharepoint/v3/contenttype/forms"/>
+  </ds:schemaRefs>
+</ds:datastoreItem>
+</file>
+
+<file path=customXml/itemProps4.xml><?xml version="1.0" encoding="utf-8"?>
+<ds:datastoreItem xmlns:ds="http://schemas.openxmlformats.org/officeDocument/2006/customXml" ds:itemID="{28D15B86-D92D-420E-A893-C7613CFD01AE}">
+  <ds:schemaRefs>
+    <ds:schemaRef ds:uri="http://schemas.openxmlformats.org/officeDocument/2006/bibliography"/>
+  </ds:schemaRefs>
+</ds:datastoreItem>
 </file>
</xml_diff>

<commit_message>
FCT Ajouter image dans Travel Create
AJouter la gestion des images
</commit_message>
<xml_diff>
--- a/S07_Lab_Instructions_1.docx
+++ b/S07_Lab_Instructions_1.docx
@@ -5633,7 +5633,6 @@
         <w:rPr>
           <w:rFonts w:ascii="Consolas" w:eastAsia="Times New Roman" w:hAnsi="Consolas" w:cs="Courier New"/>
           <w:color w:val="1F377F"/>
-          <w:lang w:val="en-CA"/>
         </w:rPr>
       </w:pPr>
       <w:r>
@@ -5648,7 +5647,6 @@
         <w:rPr>
           <w:rFonts w:ascii="Consolas" w:eastAsia="Times New Roman" w:hAnsi="Consolas" w:cs="Courier New"/>
           <w:color w:val="0000FF"/>
-          <w:lang w:val="en-CA"/>
         </w:rPr>
         <w:t>public</w:t>
       </w:r>
@@ -5656,7 +5654,6 @@
         <w:rPr>
           <w:rFonts w:ascii="Consolas" w:eastAsia="Times New Roman" w:hAnsi="Consolas" w:cs="Courier New"/>
           <w:color w:val="000000"/>
-          <w:lang w:val="en-CA"/>
         </w:rPr>
         <w:t> </w:t>
       </w:r>
@@ -5664,7 +5661,6 @@
         <w:rPr>
           <w:rFonts w:ascii="Consolas" w:eastAsia="Times New Roman" w:hAnsi="Consolas" w:cs="Courier New"/>
           <w:color w:val="2B91AF"/>
-          <w:lang w:val="en-CA"/>
         </w:rPr>
         <w:t>HomeController</w:t>
       </w:r>
@@ -5672,7 +5668,6 @@
         <w:rPr>
           <w:rFonts w:ascii="Consolas" w:eastAsia="Times New Roman" w:hAnsi="Consolas" w:cs="Courier New"/>
           <w:color w:val="000000"/>
-          <w:lang w:val="en-CA"/>
         </w:rPr>
         <w:t>(ILogger&lt;HomeController&gt; </w:t>
       </w:r>
@@ -5680,7 +5675,6 @@
         <w:rPr>
           <w:rFonts w:ascii="Consolas" w:eastAsia="Times New Roman" w:hAnsi="Consolas" w:cs="Courier New"/>
           <w:color w:val="1F377F"/>
-          <w:lang w:val="en-CA"/>
         </w:rPr>
         <w:t>logger</w:t>
       </w:r>
@@ -5688,7 +5682,6 @@
         <w:rPr>
           <w:rFonts w:ascii="Consolas" w:eastAsia="Times New Roman" w:hAnsi="Consolas" w:cs="Courier New"/>
           <w:color w:val="000000"/>
-          <w:lang w:val="en-CA"/>
         </w:rPr>
         <w:t>, </w:t>
       </w:r>
@@ -5696,23 +5689,13 @@
         <w:rPr>
           <w:rFonts w:ascii="Consolas" w:eastAsia="Times New Roman" w:hAnsi="Consolas" w:cs="Courier New"/>
           <w:color w:val="000000"/>
-          <w:lang w:val="en-CA"/>
-        </w:rPr>
-        <w:t>ApplicationDbContext</w:t>
-      </w:r>
-      <w:r>
-        <w:rPr>
-          <w:rFonts w:ascii="Consolas" w:eastAsia="Times New Roman" w:hAnsi="Consolas" w:cs="Courier New"/>
-          <w:color w:val="000000"/>
-          <w:lang w:val="en-CA"/>
-        </w:rPr>
-        <w:t xml:space="preserve"> </w:t>
+        </w:rPr>
+        <w:t xml:space="preserve">ApplicationDbContext </w:t>
       </w:r>
       <w:r>
         <w:rPr>
           <w:rFonts w:ascii="Consolas" w:eastAsia="Times New Roman" w:hAnsi="Consolas" w:cs="Courier New"/>
           <w:color w:val="1F377F"/>
-          <w:lang w:val="en-CA"/>
         </w:rPr>
         <w:t>applicationDbContext</w:t>
       </w:r>
@@ -5749,7 +5732,6 @@
         <w:rPr>
           <w:rFonts w:ascii="Consolas" w:eastAsia="Times New Roman" w:hAnsi="Consolas" w:cs="Courier New"/>
           <w:color w:val="000000"/>
-          <w:lang w:val="en-CA"/>
         </w:rPr>
       </w:pPr>
       <w:r>
@@ -5757,7 +5739,6 @@
           <w:rFonts w:ascii="Consolas" w:eastAsia="Times New Roman" w:hAnsi="Consolas" w:cs="Courier New"/>
           <w:color w:val="000000"/>
           <w:highlight w:val="green"/>
-          <w:lang w:val="en-CA"/>
         </w:rPr>
         <w:t>, IWebHostEnvironment </w:t>
       </w:r>
@@ -5766,7 +5747,6 @@
           <w:rFonts w:ascii="Consolas" w:eastAsia="Times New Roman" w:hAnsi="Consolas" w:cs="Courier New"/>
           <w:color w:val="1F377F"/>
           <w:highlight w:val="green"/>
-          <w:lang w:val="en-CA"/>
         </w:rPr>
         <w:t>webHostEnvironment</w:t>
       </w:r>
@@ -5774,7 +5754,6 @@
         <w:rPr>
           <w:rFonts w:ascii="Consolas" w:eastAsia="Times New Roman" w:hAnsi="Consolas" w:cs="Courier New"/>
           <w:color w:val="000000"/>
-          <w:lang w:val="en-CA"/>
         </w:rPr>
         <w:t>)</w:t>
       </w:r>
@@ -5811,24 +5790,14 @@
         <w:rPr>
           <w:rFonts w:ascii="Consolas" w:eastAsia="Times New Roman" w:hAnsi="Consolas" w:cs="Courier New"/>
           <w:color w:val="000000"/>
-          <w:lang w:val="en-CA"/>
-        </w:rPr>
-      </w:pPr>
-      <w:r>
-        <w:rPr>
-          <w:rFonts w:ascii="Consolas" w:eastAsia="Times New Roman" w:hAnsi="Consolas" w:cs="Courier New"/>
-          <w:color w:val="000000"/>
-          <w:lang w:val="en-CA"/>
-        </w:rPr>
-        <w:t>      </w:t>
-      </w:r>
-      <w:r>
-        <w:rPr>
-          <w:rFonts w:ascii="Consolas" w:eastAsia="Times New Roman" w:hAnsi="Consolas" w:cs="Courier New"/>
-          <w:color w:val="000000"/>
-          <w:lang w:val="en-CA"/>
-        </w:rPr>
-        <w:t>{</w:t>
+        </w:rPr>
+      </w:pPr>
+      <w:r>
+        <w:rPr>
+          <w:rFonts w:ascii="Consolas" w:eastAsia="Times New Roman" w:hAnsi="Consolas" w:cs="Courier New"/>
+          <w:color w:val="000000"/>
+        </w:rPr>
+        <w:t>      {</w:t>
       </w:r>
     </w:p>
     <w:p>
@@ -5863,16 +5832,42 @@
         <w:rPr>
           <w:rFonts w:ascii="Consolas" w:eastAsia="Times New Roman" w:hAnsi="Consolas" w:cs="Courier New"/>
           <w:color w:val="000000"/>
-          <w:lang w:val="en-CA"/>
-        </w:rPr>
-      </w:pPr>
-      <w:r>
-        <w:rPr>
-          <w:rFonts w:ascii="Consolas" w:eastAsia="Times New Roman" w:hAnsi="Consolas" w:cs="Courier New"/>
-          <w:color w:val="000000"/>
-          <w:lang w:val="en-CA"/>
-        </w:rPr>
-        <w:t>          _logger = logger;</w:t>
+        </w:rPr>
+      </w:pPr>
+      <w:r>
+        <w:rPr>
+          <w:rFonts w:ascii="Consolas" w:eastAsia="Times New Roman" w:hAnsi="Consolas" w:cs="Courier New"/>
+          <w:color w:val="000000"/>
+        </w:rPr>
+        <w:t>          _</w:t>
+      </w:r>
+      <w:r>
+        <w:rPr>
+          <w:rFonts w:ascii="Consolas" w:eastAsia="Times New Roman" w:hAnsi="Consolas" w:cs="Courier New"/>
+          <w:color w:val="000000"/>
+        </w:rPr>
+        <w:t>db</w:t>
+      </w:r>
+      <w:r>
+        <w:rPr>
+          <w:rFonts w:ascii="Consolas" w:eastAsia="Times New Roman" w:hAnsi="Consolas" w:cs="Courier New"/>
+          <w:color w:val="000000"/>
+        </w:rPr>
+        <w:t> = </w:t>
+      </w:r>
+      <w:r>
+        <w:rPr>
+          <w:rFonts w:ascii="Consolas" w:eastAsia="Times New Roman" w:hAnsi="Consolas" w:cs="Courier New"/>
+          <w:color w:val="000000"/>
+        </w:rPr>
+        <w:t>applicationDbContext</w:t>
+      </w:r>
+      <w:r>
+        <w:rPr>
+          <w:rFonts w:ascii="Consolas" w:eastAsia="Times New Roman" w:hAnsi="Consolas" w:cs="Courier New"/>
+          <w:color w:val="000000"/>
+        </w:rPr>
+        <w:t>;</w:t>
       </w:r>
     </w:p>
     <w:p>
@@ -5907,48 +5902,22 @@
         <w:rPr>
           <w:rFonts w:ascii="Consolas" w:eastAsia="Times New Roman" w:hAnsi="Consolas" w:cs="Courier New"/>
           <w:color w:val="000000"/>
-          <w:lang w:val="en-CA"/>
-        </w:rPr>
-      </w:pPr>
-      <w:r>
-        <w:rPr>
-          <w:rFonts w:ascii="Consolas" w:eastAsia="Times New Roman" w:hAnsi="Consolas" w:cs="Courier New"/>
-          <w:color w:val="000000"/>
-          <w:lang w:val="en-CA"/>
-        </w:rPr>
-        <w:t>          _</w:t>
-      </w:r>
-      <w:r>
-        <w:rPr>
-          <w:rFonts w:ascii="Consolas" w:eastAsia="Times New Roman" w:hAnsi="Consolas" w:cs="Courier New"/>
-          <w:color w:val="000000"/>
-          <w:lang w:val="en-CA"/>
-        </w:rPr>
-        <w:t>db</w:t>
-      </w:r>
-      <w:r>
-        <w:rPr>
-          <w:rFonts w:ascii="Consolas" w:eastAsia="Times New Roman" w:hAnsi="Consolas" w:cs="Courier New"/>
-          <w:color w:val="000000"/>
-          <w:lang w:val="en-CA"/>
-        </w:rPr>
-        <w:t> = </w:t>
-      </w:r>
-      <w:r>
-        <w:rPr>
-          <w:rFonts w:ascii="Consolas" w:eastAsia="Times New Roman" w:hAnsi="Consolas" w:cs="Courier New"/>
-          <w:color w:val="000000"/>
-          <w:lang w:val="en-CA"/>
-        </w:rPr>
-        <w:t>applicationDbContext</w:t>
-      </w:r>
-      <w:r>
-        <w:rPr>
-          <w:rFonts w:ascii="Consolas" w:eastAsia="Times New Roman" w:hAnsi="Consolas" w:cs="Courier New"/>
-          <w:color w:val="000000"/>
-          <w:lang w:val="en-CA"/>
-        </w:rPr>
-        <w:t>;</w:t>
+        </w:rPr>
+      </w:pPr>
+      <w:r>
+        <w:rPr>
+          <w:rFonts w:ascii="Consolas" w:eastAsia="Times New Roman" w:hAnsi="Consolas" w:cs="Courier New"/>
+          <w:color w:val="000000"/>
+        </w:rPr>
+        <w:t>          </w:t>
+      </w:r>
+      <w:r>
+        <w:rPr>
+          <w:rFonts w:ascii="Consolas" w:eastAsia="Times New Roman" w:hAnsi="Consolas" w:cs="Courier New"/>
+          <w:color w:val="000000"/>
+          <w:highlight w:val="green"/>
+        </w:rPr>
+        <w:t>_webHostEnvironment = webHostEnvironment;</w:t>
       </w:r>
     </w:p>
     <w:p>
@@ -5983,25 +5952,108 @@
         <w:rPr>
           <w:rFonts w:ascii="Consolas" w:eastAsia="Times New Roman" w:hAnsi="Consolas" w:cs="Courier New"/>
           <w:color w:val="000000"/>
-          <w:lang w:val="en-CA"/>
-        </w:rPr>
-      </w:pPr>
-      <w:r>
-        <w:rPr>
-          <w:rFonts w:ascii="Consolas" w:eastAsia="Times New Roman" w:hAnsi="Consolas" w:cs="Courier New"/>
-          <w:color w:val="000000"/>
-          <w:lang w:val="en-CA"/>
-        </w:rPr>
-        <w:t>          </w:t>
-      </w:r>
-      <w:r>
-        <w:rPr>
-          <w:rFonts w:ascii="Consolas" w:eastAsia="Times New Roman" w:hAnsi="Consolas" w:cs="Courier New"/>
-          <w:color w:val="000000"/>
-          <w:highlight w:val="green"/>
-          <w:lang w:val="en-CA"/>
-        </w:rPr>
-        <w:t>_webHostEnvironment = webHostEnvironment;</w:t>
+        </w:rPr>
+      </w:pPr>
+      <w:r>
+        <w:rPr>
+          <w:rFonts w:ascii="Consolas" w:eastAsia="Times New Roman" w:hAnsi="Consolas" w:cs="Courier New"/>
+          <w:color w:val="000000"/>
+        </w:rPr>
+        <w:t>      </w:t>
+      </w:r>
+      <w:r>
+        <w:rPr>
+          <w:rFonts w:ascii="Consolas" w:eastAsia="Times New Roman" w:hAnsi="Consolas" w:cs="Courier New"/>
+          <w:color w:val="000000"/>
+        </w:rPr>
+        <w:t>}</w:t>
+      </w:r>
+    </w:p>
+    <w:p>
+      <w:pPr>
+        <w:spacing w:before="0" w:after="160" w:line="259" w:lineRule="auto"/>
+      </w:pPr>
+    </w:p>
+    <w:p>
+      <w:pPr>
+        <w:pStyle w:val="Titre2"/>
+      </w:pPr>
+      <w:r>
+        <w:t>Ajouter la gestion des images dans View Create</w:t>
+      </w:r>
+    </w:p>
+    <w:p>
+      <w:pPr>
+        <w:pStyle w:val="Paragraphedeliste"/>
+        <w:numPr>
+          <w:ilvl w:val="0"/>
+          <w:numId w:val="9"/>
+        </w:numPr>
+        <w:spacing w:before="0" w:after="160" w:line="259" w:lineRule="auto"/>
+      </w:pPr>
+      <w:r>
+        <w:t>Dans le Controller, l’action Create (</w:t>
+      </w:r>
+      <w:r>
+        <w:t>GET</w:t>
+      </w:r>
+      <w:r>
+        <w:t>)</w:t>
+      </w:r>
+      <w:r>
+        <w:t>, rien à changer pour l’instant</w:t>
+      </w:r>
+    </w:p>
+    <w:p>
+      <w:pPr>
+        <w:pStyle w:val="Paragraphedeliste"/>
+        <w:numPr>
+          <w:ilvl w:val="0"/>
+          <w:numId w:val="9"/>
+        </w:numPr>
+        <w:spacing w:before="0" w:after="160" w:line="259" w:lineRule="auto"/>
+      </w:pPr>
+      <w:r>
+        <w:t xml:space="preserve">Dans la View Create, </w:t>
+      </w:r>
+      <w:r>
+        <w:t>modifiez le</w:t>
+      </w:r>
+      <w:r>
+        <w:t xml:space="preserve"> type du</w:t>
+      </w:r>
+      <w:r>
+        <w:t xml:space="preserve"> Input pour TravelImage </w:t>
+      </w:r>
+      <w:r>
+        <w:t xml:space="preserve"> pour </w:t>
+      </w:r>
+      <w:r>
+        <w:rPr>
+          <w:b/>
+          <w:bCs/>
+        </w:rPr>
+        <w:t>file</w:t>
+      </w:r>
+      <w:r>
+        <w:t xml:space="preserve">, attribut </w:t>
+      </w:r>
+      <w:r>
+        <w:rPr>
+          <w:b/>
+          <w:bCs/>
+        </w:rPr>
+        <w:t xml:space="preserve">name </w:t>
+      </w:r>
+      <w:r>
+        <w:t xml:space="preserve">pour </w:t>
+      </w:r>
+      <w:r>
+        <w:rPr>
+          <w:b/>
+          <w:bCs/>
+        </w:rPr>
+        <w:t xml:space="preserve"> files</w:t>
       </w:r>
     </w:p>
     <w:p>
@@ -6036,144 +6088,6 @@
         <w:rPr>
           <w:rFonts w:ascii="Consolas" w:eastAsia="Times New Roman" w:hAnsi="Consolas" w:cs="Courier New"/>
           <w:color w:val="000000"/>
-        </w:rPr>
-      </w:pPr>
-      <w:r>
-        <w:rPr>
-          <w:rFonts w:ascii="Consolas" w:eastAsia="Times New Roman" w:hAnsi="Consolas" w:cs="Courier New"/>
-          <w:color w:val="000000"/>
-          <w:lang w:val="en-CA"/>
-        </w:rPr>
-        <w:lastRenderedPageBreak/>
-        <w:t>      </w:t>
-      </w:r>
-      <w:r>
-        <w:rPr>
-          <w:rFonts w:ascii="Consolas" w:eastAsia="Times New Roman" w:hAnsi="Consolas" w:cs="Courier New"/>
-          <w:color w:val="000000"/>
-        </w:rPr>
-        <w:t>}</w:t>
-      </w:r>
-    </w:p>
-    <w:p>
-      <w:pPr>
-        <w:spacing w:before="0" w:after="160" w:line="259" w:lineRule="auto"/>
-      </w:pPr>
-    </w:p>
-    <w:p>
-      <w:pPr>
-        <w:pStyle w:val="Titre2"/>
-      </w:pPr>
-      <w:r>
-        <w:t>Ajouter la gestion des images dans View Create</w:t>
-      </w:r>
-    </w:p>
-    <w:p>
-      <w:pPr>
-        <w:pStyle w:val="Paragraphedeliste"/>
-        <w:numPr>
-          <w:ilvl w:val="0"/>
-          <w:numId w:val="9"/>
-        </w:numPr>
-        <w:spacing w:before="0" w:after="160" w:line="259" w:lineRule="auto"/>
-      </w:pPr>
-      <w:r>
-        <w:t>Dans le Controller, l’action Create (</w:t>
-      </w:r>
-      <w:r>
-        <w:t>GET</w:t>
-      </w:r>
-      <w:r>
-        <w:t>)</w:t>
-      </w:r>
-      <w:r>
-        <w:t>, rien à changer pour l’instant</w:t>
-      </w:r>
-    </w:p>
-    <w:p>
-      <w:pPr>
-        <w:pStyle w:val="Paragraphedeliste"/>
-        <w:numPr>
-          <w:ilvl w:val="0"/>
-          <w:numId w:val="9"/>
-        </w:numPr>
-        <w:spacing w:before="0" w:after="160" w:line="259" w:lineRule="auto"/>
-      </w:pPr>
-      <w:r>
-        <w:t xml:space="preserve">Dans la View Create, </w:t>
-      </w:r>
-      <w:r>
-        <w:t>modifiez le</w:t>
-      </w:r>
-      <w:r>
-        <w:t xml:space="preserve"> type du</w:t>
-      </w:r>
-      <w:r>
-        <w:t xml:space="preserve"> Input pour TravelImage </w:t>
-      </w:r>
-      <w:r>
-        <w:t xml:space="preserve"> pour </w:t>
-      </w:r>
-      <w:r>
-        <w:rPr>
-          <w:b/>
-          <w:bCs/>
-        </w:rPr>
-        <w:t>file</w:t>
-      </w:r>
-      <w:r>
-        <w:t xml:space="preserve">, attribut </w:t>
-      </w:r>
-      <w:r>
-        <w:rPr>
-          <w:b/>
-          <w:bCs/>
-        </w:rPr>
-        <w:t xml:space="preserve">name </w:t>
-      </w:r>
-      <w:r>
-        <w:t xml:space="preserve">pour </w:t>
-      </w:r>
-      <w:r>
-        <w:rPr>
-          <w:b/>
-          <w:bCs/>
-        </w:rPr>
-        <w:t xml:space="preserve"> files</w:t>
-      </w:r>
-    </w:p>
-    <w:p>
-      <w:pPr>
-        <w:pBdr>
-          <w:top w:val="single" w:sz="4" w:space="1" w:color="auto"/>
-          <w:left w:val="single" w:sz="4" w:space="4" w:color="auto"/>
-          <w:bottom w:val="single" w:sz="4" w:space="1" w:color="auto"/>
-          <w:right w:val="single" w:sz="4" w:space="4" w:color="auto"/>
-        </w:pBdr>
-        <w:shd w:val="clear" w:color="auto" w:fill="FFF2CC" w:themeFill="accent4" w:themeFillTint="33"/>
-        <w:tabs>
-          <w:tab w:val="left" w:pos="916"/>
-          <w:tab w:val="left" w:pos="1832"/>
-          <w:tab w:val="left" w:pos="2748"/>
-          <w:tab w:val="left" w:pos="3664"/>
-          <w:tab w:val="left" w:pos="4580"/>
-          <w:tab w:val="left" w:pos="5496"/>
-          <w:tab w:val="left" w:pos="6412"/>
-          <w:tab w:val="left" w:pos="7328"/>
-          <w:tab w:val="left" w:pos="8244"/>
-          <w:tab w:val="left" w:pos="9160"/>
-          <w:tab w:val="left" w:pos="10076"/>
-          <w:tab w:val="left" w:pos="10992"/>
-          <w:tab w:val="left" w:pos="11908"/>
-          <w:tab w:val="left" w:pos="12824"/>
-          <w:tab w:val="left" w:pos="13740"/>
-          <w:tab w:val="left" w:pos="14656"/>
-        </w:tabs>
-        <w:spacing w:before="0" w:after="0" w:line="240" w:lineRule="auto"/>
-        <w:ind w:left="360"/>
-        <w:rPr>
-          <w:rFonts w:ascii="Consolas" w:eastAsia="Times New Roman" w:hAnsi="Consolas" w:cs="Courier New"/>
-          <w:color w:val="000000"/>
           <w:lang w:val="en-CA"/>
         </w:rPr>
       </w:pPr>
@@ -6262,6 +6176,7 @@
         <w:rPr>
           <w:rFonts w:ascii="Consolas" w:eastAsia="Times New Roman" w:hAnsi="Consolas" w:cs="Courier New"/>
           <w:color w:val="FF0000"/>
+          <w:highlight w:val="green"/>
           <w:lang w:val="en-CA"/>
         </w:rPr>
         <w:t>id</w:t>
@@ -6270,9 +6185,18 @@
         <w:rPr>
           <w:rFonts w:ascii="Consolas" w:eastAsia="Times New Roman" w:hAnsi="Consolas" w:cs="Courier New"/>
           <w:color w:val="0000FF"/>
-          <w:lang w:val="en-CA"/>
-        </w:rPr>
-        <w:t>="uploadBox"</w:t>
+          <w:highlight w:val="green"/>
+          <w:lang w:val="en-CA"/>
+        </w:rPr>
+        <w:t>="uploadBox</w:t>
+      </w:r>
+      <w:r>
+        <w:rPr>
+          <w:rFonts w:ascii="Consolas" w:eastAsia="Times New Roman" w:hAnsi="Consolas" w:cs="Courier New"/>
+          <w:color w:val="0000FF"/>
+          <w:lang w:val="en-CA"/>
+        </w:rPr>
+        <w:t>"</w:t>
       </w:r>
       <w:r>
         <w:rPr>
@@ -7320,7 +7244,6 @@
           <w:rFonts w:ascii="Consolas" w:eastAsia="Times New Roman" w:hAnsi="Consolas" w:cs="Courier New"/>
           <w:color w:val="000000"/>
         </w:rPr>
-        <w:lastRenderedPageBreak/>
         <w:t>       </w:t>
       </w:r>
       <w:r>
@@ -7404,6 +7327,7 @@
           <w:color w:val="000000"/>
           <w:highlight w:val="green"/>
         </w:rPr>
+        <w:lastRenderedPageBreak/>
         <w:t>       </w:t>
       </w:r>
       <w:r>
@@ -7760,7 +7684,23 @@
           <w:color w:val="000000"/>
           <w:highlight w:val="green"/>
         </w:rPr>
-        <w:t> = Path.Combine(webRootPath, AppContants.ImagePath);</w:t>
+        <w:t> = Path.Combine(webRootPath, AppCon</w:t>
+      </w:r>
+      <w:r>
+        <w:rPr>
+          <w:rFonts w:ascii="Consolas" w:eastAsia="Times New Roman" w:hAnsi="Consolas" w:cs="Courier New"/>
+          <w:color w:val="000000"/>
+          <w:highlight w:val="green"/>
+        </w:rPr>
+        <w:t>s</w:t>
+      </w:r>
+      <w:r>
+        <w:rPr>
+          <w:rFonts w:ascii="Consolas" w:eastAsia="Times New Roman" w:hAnsi="Consolas" w:cs="Courier New"/>
+          <w:color w:val="000000"/>
+          <w:highlight w:val="green"/>
+        </w:rPr>
+        <w:t>tants.ImagePath);</w:t>
       </w:r>
       <w:r>
         <w:rPr>
@@ -16450,6 +16390,7 @@
         <w:rPr>
           <w:rFonts w:ascii="Consolas" w:eastAsia="Times New Roman" w:hAnsi="Consolas" w:cs="Courier New"/>
           <w:color w:val="000000"/>
+          <w:lang w:val="en-CA"/>
         </w:rPr>
       </w:pPr>
       <w:r>
@@ -16463,6 +16404,7 @@
         <w:rPr>
           <w:rFonts w:ascii="Consolas" w:eastAsia="Times New Roman" w:hAnsi="Consolas" w:cs="Courier New"/>
           <w:color w:val="000000"/>
+          <w:lang w:val="en-CA"/>
         </w:rPr>
         <w:t>_</w:t>
       </w:r>
@@ -16470,6 +16412,7 @@
         <w:rPr>
           <w:rFonts w:ascii="Consolas" w:eastAsia="Times New Roman" w:hAnsi="Consolas" w:cs="Courier New"/>
           <w:color w:val="000000"/>
+          <w:lang w:val="en-CA"/>
         </w:rPr>
         <w:t>db</w:t>
       </w:r>
@@ -16477,6 +16420,7 @@
         <w:rPr>
           <w:rFonts w:ascii="Consolas" w:eastAsia="Times New Roman" w:hAnsi="Consolas" w:cs="Courier New"/>
           <w:color w:val="000000"/>
+          <w:lang w:val="en-CA"/>
         </w:rPr>
         <w:t>.Save</w:t>
       </w:r>
@@ -16484,6 +16428,7 @@
         <w:rPr>
           <w:rFonts w:ascii="Consolas" w:eastAsia="Times New Roman" w:hAnsi="Consolas" w:cs="Courier New"/>
           <w:color w:val="000000"/>
+          <w:lang w:val="en-CA"/>
         </w:rPr>
         <w:t>Changes</w:t>
       </w:r>
@@ -16491,6 +16436,7 @@
         <w:rPr>
           <w:rFonts w:ascii="Consolas" w:eastAsia="Times New Roman" w:hAnsi="Consolas" w:cs="Courier New"/>
           <w:color w:val="000000"/>
+          <w:lang w:val="en-CA"/>
         </w:rPr>
         <w:t>();</w:t>
       </w:r>
@@ -16534,6 +16480,7 @@
         <w:rPr>
           <w:rFonts w:ascii="Consolas" w:eastAsia="Times New Roman" w:hAnsi="Consolas" w:cs="Courier New"/>
           <w:color w:val="000000"/>
+          <w:lang w:val="en-CA"/>
         </w:rPr>
         <w:t>       </w:t>
       </w:r>
@@ -20990,6 +20937,12 @@
 </file>
 
 <file path=customXml/item1.xml><?xml version="1.0" encoding="utf-8"?>
+<p:properties xmlns:p="http://schemas.microsoft.com/office/2006/metadata/properties" xmlns:xsi="http://www.w3.org/2001/XMLSchema-instance" xmlns:pc="http://schemas.microsoft.com/office/infopath/2007/PartnerControls">
+  <documentManagement/>
+</p:properties>
+</file>
+
+<file path=customXml/item2.xml><?xml version="1.0" encoding="utf-8"?>
 <ct:contentTypeSchema xmlns:ct="http://schemas.microsoft.com/office/2006/metadata/contentType" xmlns:ma="http://schemas.microsoft.com/office/2006/metadata/properties/metaAttributes" ct:_="" ma:_="" ma:contentTypeName="Document" ma:contentTypeID="0x010100354AEAE9FD62D747A26A546E5B1B5735" ma:contentTypeVersion="7" ma:contentTypeDescription="Crée un document." ma:contentTypeScope="" ma:versionID="43b763fe9aa20b7a2976a5e019d82dbf">
   <xsd:schema xmlns:xsd="http://www.w3.org/2001/XMLSchema" xmlns:xs="http://www.w3.org/2001/XMLSchema" xmlns:p="http://schemas.microsoft.com/office/2006/metadata/properties" xmlns:ns2="071933db-0376-4694-9786-b56cb37c4ec2" targetNamespace="http://schemas.microsoft.com/office/2006/metadata/properties" ma:root="true" ma:fieldsID="d5c90ae6c1ec6ed317c9f5feddaf7a33" ns2:_="">
     <xsd:import namespace="071933db-0376-4694-9786-b56cb37c4ec2"/>
@@ -21153,13 +21106,11 @@
 </ct:contentTypeSchema>
 </file>
 
-<file path=customXml/item2.xml><?xml version="1.0" encoding="utf-8"?>
-<p:properties xmlns:p="http://schemas.microsoft.com/office/2006/metadata/properties" xmlns:xsi="http://www.w3.org/2001/XMLSchema-instance" xmlns:pc="http://schemas.microsoft.com/office/infopath/2007/PartnerControls">
-  <documentManagement/>
-</p:properties>
+<file path=customXml/item3.xml><?xml version="1.0" encoding="utf-8"?>
+<b:Sources xmlns:b="http://schemas.openxmlformats.org/officeDocument/2006/bibliography" xmlns="http://schemas.openxmlformats.org/officeDocument/2006/bibliography" SelectedStyle="\APASixthEditionOfficeOnline.xsl" StyleName="APA" Version="6"/>
 </file>
 
-<file path=customXml/item3.xml><?xml version="1.0" encoding="utf-8"?>
+<file path=customXml/item4.xml><?xml version="1.0" encoding="utf-8"?>
 <?mso-contentType ?>
 <FormTemplates xmlns="http://schemas.microsoft.com/sharepoint/v3/contenttype/forms">
   <Display>DocumentLibraryForm</Display>
@@ -21168,11 +21119,16 @@
 </FormTemplates>
 </file>
 
-<file path=customXml/item4.xml><?xml version="1.0" encoding="utf-8"?>
-<b:Sources xmlns:b="http://schemas.openxmlformats.org/officeDocument/2006/bibliography" xmlns="http://schemas.openxmlformats.org/officeDocument/2006/bibliography" SelectedStyle="\APASixthEditionOfficeOnline.xsl" StyleName="APA" Version="6"/>
+<file path=customXml/itemProps1.xml><?xml version="1.0" encoding="utf-8"?>
+<ds:datastoreItem xmlns:ds="http://schemas.openxmlformats.org/officeDocument/2006/customXml" ds:itemID="{2C36E056-BA2C-4A1F-9580-242C9B36FE70}">
+  <ds:schemaRefs>
+    <ds:schemaRef ds:uri="http://schemas.microsoft.com/office/2006/metadata/properties"/>
+    <ds:schemaRef ds:uri="http://schemas.microsoft.com/office/infopath/2007/PartnerControls"/>
+  </ds:schemaRefs>
+</ds:datastoreItem>
 </file>
 
-<file path=customXml/itemProps1.xml><?xml version="1.0" encoding="utf-8"?>
+<file path=customXml/itemProps2.xml><?xml version="1.0" encoding="utf-8"?>
 <ds:datastoreItem xmlns:ds="http://schemas.openxmlformats.org/officeDocument/2006/customXml" ds:itemID="{5C3A06EC-DC03-4D65-AA15-C6B9D68C1ED0}">
   <ds:schemaRefs>
     <ds:schemaRef ds:uri="http://schemas.microsoft.com/office/2006/metadata/contentType"/>
@@ -21190,27 +21146,18 @@
 </ds:datastoreItem>
 </file>
 
-<file path=customXml/itemProps2.xml><?xml version="1.0" encoding="utf-8"?>
-<ds:datastoreItem xmlns:ds="http://schemas.openxmlformats.org/officeDocument/2006/customXml" ds:itemID="{2C36E056-BA2C-4A1F-9580-242C9B36FE70}">
+<file path=customXml/itemProps3.xml><?xml version="1.0" encoding="utf-8"?>
+<ds:datastoreItem xmlns:ds="http://schemas.openxmlformats.org/officeDocument/2006/customXml" ds:itemID="{28D15B86-D92D-420E-A893-C7613CFD01AE}">
   <ds:schemaRefs>
-    <ds:schemaRef ds:uri="http://schemas.microsoft.com/office/2006/metadata/properties"/>
-    <ds:schemaRef ds:uri="http://schemas.microsoft.com/office/infopath/2007/PartnerControls"/>
+    <ds:schemaRef ds:uri="http://schemas.openxmlformats.org/officeDocument/2006/bibliography"/>
   </ds:schemaRefs>
 </ds:datastoreItem>
 </file>
 
-<file path=customXml/itemProps3.xml><?xml version="1.0" encoding="utf-8"?>
+<file path=customXml/itemProps4.xml><?xml version="1.0" encoding="utf-8"?>
 <ds:datastoreItem xmlns:ds="http://schemas.openxmlformats.org/officeDocument/2006/customXml" ds:itemID="{F6194C16-5FE5-4670-BEC8-3D6DD9380312}">
   <ds:schemaRefs>
     <ds:schemaRef ds:uri="http://schemas.microsoft.com/sharepoint/v3/contenttype/forms"/>
   </ds:schemaRefs>
 </ds:datastoreItem>
-</file>
-
-<file path=customXml/itemProps4.xml><?xml version="1.0" encoding="utf-8"?>
-<ds:datastoreItem xmlns:ds="http://schemas.openxmlformats.org/officeDocument/2006/customXml" ds:itemID="{28D15B86-D92D-420E-A893-C7613CFD01AE}">
-  <ds:schemaRefs>
-    <ds:schemaRef ds:uri="http://schemas.openxmlformats.org/officeDocument/2006/bibliography"/>
-  </ds:schemaRefs>
-</ds:datastoreItem>
 </file>
</xml_diff>

<commit_message>
FCT Ajouter gestion des images Edit et Seed de données
</commit_message>
<xml_diff>
--- a/S07_Lab_Instructions_1.docx
+++ b/S07_Lab_Instructions_1.docx
@@ -6039,27 +6039,27 @@
           <w:color w:val="000000"/>
           <w:lang w:val="en-CA"/>
         </w:rPr>
+        <w:t>      </w:t>
+      </w:r>
+      <w:r>
+        <w:rPr>
+          <w:rFonts w:ascii="Consolas" w:eastAsia="Times New Roman" w:hAnsi="Consolas" w:cs="Courier New"/>
+          <w:color w:val="000000"/>
+        </w:rPr>
+        <w:t>}</w:t>
+      </w:r>
+    </w:p>
+    <w:p>
+      <w:pPr>
+        <w:spacing w:before="0" w:after="160" w:line="259" w:lineRule="auto"/>
+      </w:pPr>
+    </w:p>
+    <w:p>
+      <w:pPr>
+        <w:pStyle w:val="Titre2"/>
+      </w:pPr>
+      <w:r>
         <w:lastRenderedPageBreak/>
-        <w:t>      </w:t>
-      </w:r>
-      <w:r>
-        <w:rPr>
-          <w:rFonts w:ascii="Consolas" w:eastAsia="Times New Roman" w:hAnsi="Consolas" w:cs="Courier New"/>
-          <w:color w:val="000000"/>
-        </w:rPr>
-        <w:t>}</w:t>
-      </w:r>
-    </w:p>
-    <w:p>
-      <w:pPr>
-        <w:spacing w:before="0" w:after="160" w:line="259" w:lineRule="auto"/>
-      </w:pPr>
-    </w:p>
-    <w:p>
-      <w:pPr>
-        <w:pStyle w:val="Titre2"/>
-      </w:pPr>
-      <w:r>
         <w:t>Ajouter la gestion des images dans View Create</w:t>
       </w:r>
     </w:p>
@@ -6726,12 +6726,14 @@
         <w:rPr>
           <w:rFonts w:ascii="Consolas" w:eastAsia="Times New Roman" w:hAnsi="Consolas" w:cs="Courier New"/>
           <w:color w:val="000000"/>
-        </w:rPr>
-      </w:pPr>
-      <w:r>
-        <w:rPr>
-          <w:rFonts w:ascii="Consolas" w:eastAsia="Times New Roman" w:hAnsi="Consolas" w:cs="Courier New"/>
-          <w:color w:val="0000FF"/>
+          <w:lang w:val="en-CA"/>
+        </w:rPr>
+      </w:pPr>
+      <w:r>
+        <w:rPr>
+          <w:rFonts w:ascii="Consolas" w:eastAsia="Times New Roman" w:hAnsi="Consolas" w:cs="Courier New"/>
+          <w:color w:val="0000FF"/>
+          <w:lang w:val="en-CA"/>
         </w:rPr>
         <w:t>function</w:t>
       </w:r>
@@ -6739,6 +6741,7 @@
         <w:rPr>
           <w:rFonts w:ascii="Consolas" w:eastAsia="Times New Roman" w:hAnsi="Consolas" w:cs="Courier New"/>
           <w:color w:val="000000"/>
+          <w:lang w:val="en-CA"/>
         </w:rPr>
         <w:t> validateInput() {</w:t>
       </w:r>
@@ -6959,6 +6962,7 @@
         <w:rPr>
           <w:rFonts w:ascii="Consolas" w:eastAsia="Times New Roman" w:hAnsi="Consolas" w:cs="Courier New"/>
           <w:color w:val="000000"/>
+          <w:lang w:val="en-CA"/>
         </w:rPr>
       </w:pPr>
       <w:r>
@@ -6973,6 +6977,7 @@
         <w:rPr>
           <w:rFonts w:ascii="Consolas" w:eastAsia="Times New Roman" w:hAnsi="Consolas" w:cs="Courier New"/>
           <w:color w:val="0000FF"/>
+          <w:lang w:val="en-CA"/>
         </w:rPr>
         <w:t>return</w:t>
       </w:r>
@@ -6980,6 +6985,7 @@
         <w:rPr>
           <w:rFonts w:ascii="Consolas" w:eastAsia="Times New Roman" w:hAnsi="Consolas" w:cs="Courier New"/>
           <w:color w:val="000000"/>
+          <w:lang w:val="en-CA"/>
         </w:rPr>
         <w:t> </w:t>
       </w:r>
@@ -6987,6 +6993,7 @@
         <w:rPr>
           <w:rFonts w:ascii="Consolas" w:eastAsia="Times New Roman" w:hAnsi="Consolas" w:cs="Courier New"/>
           <w:color w:val="0000FF"/>
+          <w:lang w:val="en-CA"/>
         </w:rPr>
         <w:t>false</w:t>
       </w:r>
@@ -6994,6 +7001,7 @@
         <w:rPr>
           <w:rFonts w:ascii="Consolas" w:eastAsia="Times New Roman" w:hAnsi="Consolas" w:cs="Courier New"/>
           <w:color w:val="000000"/>
+          <w:lang w:val="en-CA"/>
         </w:rPr>
         <w:t>;</w:t>
       </w:r>
@@ -7030,12 +7038,14 @@
         <w:rPr>
           <w:rFonts w:ascii="Consolas" w:eastAsia="Times New Roman" w:hAnsi="Consolas" w:cs="Courier New"/>
           <w:color w:val="000000"/>
-        </w:rPr>
-      </w:pPr>
-      <w:r>
-        <w:rPr>
-          <w:rFonts w:ascii="Consolas" w:eastAsia="Times New Roman" w:hAnsi="Consolas" w:cs="Courier New"/>
-          <w:color w:val="000000"/>
+          <w:lang w:val="en-CA"/>
+        </w:rPr>
+      </w:pPr>
+      <w:r>
+        <w:rPr>
+          <w:rFonts w:ascii="Consolas" w:eastAsia="Times New Roman" w:hAnsi="Consolas" w:cs="Courier New"/>
+          <w:color w:val="000000"/>
+          <w:lang w:val="en-CA"/>
         </w:rPr>
         <w:t>    }</w:t>
       </w:r>
@@ -7072,12 +7082,14 @@
         <w:rPr>
           <w:rFonts w:ascii="Consolas" w:eastAsia="Times New Roman" w:hAnsi="Consolas" w:cs="Courier New"/>
           <w:color w:val="000000"/>
-        </w:rPr>
-      </w:pPr>
-      <w:r>
-        <w:rPr>
-          <w:rFonts w:ascii="Consolas" w:eastAsia="Times New Roman" w:hAnsi="Consolas" w:cs="Courier New"/>
-          <w:color w:val="000000"/>
+          <w:lang w:val="en-CA"/>
+        </w:rPr>
+      </w:pPr>
+      <w:r>
+        <w:rPr>
+          <w:rFonts w:ascii="Consolas" w:eastAsia="Times New Roman" w:hAnsi="Consolas" w:cs="Courier New"/>
+          <w:color w:val="000000"/>
+          <w:lang w:val="en-CA"/>
         </w:rPr>
         <w:t>    </w:t>
       </w:r>
@@ -7085,6 +7097,7 @@
         <w:rPr>
           <w:rFonts w:ascii="Consolas" w:eastAsia="Times New Roman" w:hAnsi="Consolas" w:cs="Courier New"/>
           <w:color w:val="0000FF"/>
+          <w:lang w:val="en-CA"/>
         </w:rPr>
         <w:t>return</w:t>
       </w:r>
@@ -7092,6 +7105,7 @@
         <w:rPr>
           <w:rFonts w:ascii="Consolas" w:eastAsia="Times New Roman" w:hAnsi="Consolas" w:cs="Courier New"/>
           <w:color w:val="000000"/>
+          <w:lang w:val="en-CA"/>
         </w:rPr>
         <w:t> </w:t>
       </w:r>
@@ -7099,6 +7113,7 @@
         <w:rPr>
           <w:rFonts w:ascii="Consolas" w:eastAsia="Times New Roman" w:hAnsi="Consolas" w:cs="Courier New"/>
           <w:color w:val="0000FF"/>
+          <w:lang w:val="en-CA"/>
         </w:rPr>
         <w:t>true</w:t>
       </w:r>
@@ -7106,6 +7121,7 @@
         <w:rPr>
           <w:rFonts w:ascii="Consolas" w:eastAsia="Times New Roman" w:hAnsi="Consolas" w:cs="Courier New"/>
           <w:color w:val="000000"/>
+          <w:lang w:val="en-CA"/>
         </w:rPr>
         <w:t>;</w:t>
       </w:r>
@@ -7142,12 +7158,14 @@
         <w:rPr>
           <w:rFonts w:ascii="Consolas" w:eastAsia="Times New Roman" w:hAnsi="Consolas" w:cs="Courier New"/>
           <w:color w:val="000000"/>
-        </w:rPr>
-      </w:pPr>
-      <w:r>
-        <w:rPr>
-          <w:rFonts w:ascii="Consolas" w:eastAsia="Times New Roman" w:hAnsi="Consolas" w:cs="Courier New"/>
-          <w:color w:val="000000"/>
+          <w:lang w:val="en-CA"/>
+        </w:rPr>
+      </w:pPr>
+      <w:r>
+        <w:rPr>
+          <w:rFonts w:ascii="Consolas" w:eastAsia="Times New Roman" w:hAnsi="Consolas" w:cs="Courier New"/>
+          <w:color w:val="000000"/>
+          <w:lang w:val="en-CA"/>
         </w:rPr>
         <w:t>  };</w:t>
       </w:r>
@@ -7155,6 +7173,9 @@
     <w:p>
       <w:pPr>
         <w:spacing w:before="0" w:after="160" w:line="259" w:lineRule="auto"/>
+        <w:rPr>
+          <w:lang w:val="en-CA"/>
+        </w:rPr>
       </w:pPr>
     </w:p>
     <w:p>
@@ -7353,13 +7374,9 @@
         <w:rPr>
           <w:caps/>
           <w:spacing w:val="15"/>
-          <w:lang w:val="en-CA"/>
-        </w:rPr>
-      </w:pPr>
-      <w:r>
-        <w:rPr>
-          <w:lang w:val="en-CA"/>
-        </w:rPr>
+        </w:rPr>
+      </w:pPr>
+      <w:r>
         <w:br w:type="page"/>
       </w:r>
     </w:p>
@@ -7374,6 +7391,7 @@
         <w:rPr>
           <w:lang w:val="en-CA"/>
         </w:rPr>
+        <w:lastRenderedPageBreak/>
         <w:t xml:space="preserve">Le controller Action </w:t>
       </w:r>
       <w:r>
@@ -7446,7 +7464,6 @@
           <w:color w:val="008000"/>
           <w:lang w:val="en-CA"/>
         </w:rPr>
-        <w:lastRenderedPageBreak/>
         <w:t>//POST CREATE</w:t>
       </w:r>
     </w:p>
@@ -9242,6 +9259,7 @@
         <w:rPr>
           <w:rFonts w:ascii="Consolas" w:eastAsia="Times New Roman" w:hAnsi="Consolas" w:cs="Courier New"/>
           <w:color w:val="0000FF"/>
+          <w:lang w:val="en-CA"/>
         </w:rPr>
         <w:t>await</w:t>
       </w:r>
@@ -9249,6 +9267,7 @@
         <w:rPr>
           <w:rFonts w:ascii="Consolas" w:eastAsia="Times New Roman" w:hAnsi="Consolas" w:cs="Courier New"/>
           <w:color w:val="000000"/>
+          <w:lang w:val="en-CA"/>
         </w:rPr>
         <w:t> </w:t>
       </w:r>
@@ -9671,6 +9690,7 @@
         <w:rPr>
           <w:noProof/>
         </w:rPr>
+        <w:lastRenderedPageBreak/>
         <w:drawing>
           <wp:inline distT="0" distB="0" distL="0" distR="0" wp14:anchorId="7196EC23" wp14:editId="5176380B">
             <wp:extent cx="4429125" cy="609600"/>
@@ -9826,10 +9846,7 @@
         <w:t>Dans le Controller, l’action Edit (GET), rien à changer pour l’instant</w:t>
       </w:r>
       <w:r>
-        <w:t xml:space="preserve"> </w:t>
-      </w:r>
-      <w:r>
-        <w:t>(NOTE : Update n’a pas de Async)</w:t>
+        <w:t xml:space="preserve"> (NOTE : Update n’a pas de Async)</w:t>
       </w:r>
     </w:p>
     <w:p>
@@ -10400,7 +10417,15 @@
       </w:r>
     </w:p>
     <w:p>
-      <w:r>
+      <w:pPr>
+        <w:rPr>
+          <w:lang w:val="en-CA"/>
+        </w:rPr>
+      </w:pPr>
+      <w:r>
+        <w:rPr>
+          <w:lang w:val="en-CA"/>
+        </w:rPr>
         <w:br w:type="page"/>
       </w:r>
     </w:p>
@@ -10414,6 +10439,7 @@
         <w:spacing w:before="0" w:after="160" w:line="259" w:lineRule="auto"/>
       </w:pPr>
       <w:r>
+        <w:lastRenderedPageBreak/>
         <w:t>Aj</w:t>
       </w:r>
       <w:r>
@@ -11385,7 +11411,6 @@
         <w:pStyle w:val="Titre2"/>
       </w:pPr>
       <w:r>
-        <w:lastRenderedPageBreak/>
         <w:t xml:space="preserve">Le controller Action </w:t>
       </w:r>
       <w:r>
@@ -11419,7 +11444,7 @@
       <w:pPr>
         <w:pBdr>
           <w:top w:val="single" w:sz="4" w:space="1" w:color="auto"/>
-          <w:left w:val="single" w:sz="4" w:space="4" w:color="auto"/>
+          <w:left w:val="single" w:sz="4" w:space="0" w:color="auto"/>
           <w:bottom w:val="single" w:sz="4" w:space="1" w:color="auto"/>
           <w:right w:val="single" w:sz="4" w:space="4" w:color="auto"/>
         </w:pBdr>
@@ -11468,7 +11493,7 @@
       <w:pPr>
         <w:pBdr>
           <w:top w:val="single" w:sz="4" w:space="1" w:color="auto"/>
-          <w:left w:val="single" w:sz="4" w:space="4" w:color="auto"/>
+          <w:left w:val="single" w:sz="4" w:space="0" w:color="auto"/>
           <w:bottom w:val="single" w:sz="4" w:space="1" w:color="auto"/>
           <w:right w:val="single" w:sz="4" w:space="4" w:color="auto"/>
         </w:pBdr>
@@ -11510,7 +11535,7 @@
       <w:pPr>
         <w:pBdr>
           <w:top w:val="single" w:sz="4" w:space="1" w:color="auto"/>
-          <w:left w:val="single" w:sz="4" w:space="4" w:color="auto"/>
+          <w:left w:val="single" w:sz="4" w:space="0" w:color="auto"/>
           <w:bottom w:val="single" w:sz="4" w:space="1" w:color="auto"/>
           <w:right w:val="single" w:sz="4" w:space="4" w:color="auto"/>
         </w:pBdr>
@@ -11587,7 +11612,7 @@
       <w:pPr>
         <w:pBdr>
           <w:top w:val="single" w:sz="4" w:space="1" w:color="auto"/>
-          <w:left w:val="single" w:sz="4" w:space="4" w:color="auto"/>
+          <w:left w:val="single" w:sz="4" w:space="0" w:color="auto"/>
           <w:bottom w:val="single" w:sz="4" w:space="1" w:color="auto"/>
           <w:right w:val="single" w:sz="4" w:space="4" w:color="auto"/>
         </w:pBdr>
@@ -11664,7 +11689,7 @@
       <w:pPr>
         <w:pBdr>
           <w:top w:val="single" w:sz="4" w:space="1" w:color="auto"/>
-          <w:left w:val="single" w:sz="4" w:space="4" w:color="auto"/>
+          <w:left w:val="single" w:sz="4" w:space="0" w:color="auto"/>
           <w:bottom w:val="single" w:sz="4" w:space="1" w:color="auto"/>
           <w:right w:val="single" w:sz="4" w:space="4" w:color="auto"/>
         </w:pBdr>
@@ -11706,7 +11731,7 @@
       <w:pPr>
         <w:pBdr>
           <w:top w:val="single" w:sz="4" w:space="1" w:color="auto"/>
-          <w:left w:val="single" w:sz="4" w:space="4" w:color="auto"/>
+          <w:left w:val="single" w:sz="4" w:space="0" w:color="auto"/>
           <w:bottom w:val="single" w:sz="4" w:space="1" w:color="auto"/>
           <w:right w:val="single" w:sz="4" w:space="4" w:color="auto"/>
         </w:pBdr>
@@ -11765,7 +11790,7 @@
       <w:pPr>
         <w:pBdr>
           <w:top w:val="single" w:sz="4" w:space="1" w:color="auto"/>
-          <w:left w:val="single" w:sz="4" w:space="4" w:color="auto"/>
+          <w:left w:val="single" w:sz="4" w:space="0" w:color="auto"/>
           <w:bottom w:val="single" w:sz="4" w:space="1" w:color="auto"/>
           <w:right w:val="single" w:sz="4" w:space="4" w:color="auto"/>
         </w:pBdr>
@@ -11809,7 +11834,7 @@
       <w:pPr>
         <w:pBdr>
           <w:top w:val="single" w:sz="4" w:space="1" w:color="auto"/>
-          <w:left w:val="single" w:sz="4" w:space="4" w:color="auto"/>
+          <w:left w:val="single" w:sz="4" w:space="0" w:color="auto"/>
           <w:bottom w:val="single" w:sz="4" w:space="1" w:color="auto"/>
           <w:right w:val="single" w:sz="4" w:space="4" w:color="auto"/>
         </w:pBdr>
@@ -11893,7 +11918,7 @@
       <w:pPr>
         <w:pBdr>
           <w:top w:val="single" w:sz="4" w:space="1" w:color="auto"/>
-          <w:left w:val="single" w:sz="4" w:space="4" w:color="auto"/>
+          <w:left w:val="single" w:sz="4" w:space="0" w:color="auto"/>
           <w:bottom w:val="single" w:sz="4" w:space="1" w:color="auto"/>
           <w:right w:val="single" w:sz="4" w:space="4" w:color="auto"/>
         </w:pBdr>
@@ -11985,7 +12010,7 @@
       <w:pPr>
         <w:pBdr>
           <w:top w:val="single" w:sz="4" w:space="1" w:color="auto"/>
-          <w:left w:val="single" w:sz="4" w:space="4" w:color="auto"/>
+          <w:left w:val="single" w:sz="4" w:space="0" w:color="auto"/>
           <w:bottom w:val="single" w:sz="4" w:space="1" w:color="auto"/>
           <w:right w:val="single" w:sz="4" w:space="4" w:color="auto"/>
         </w:pBdr>
@@ -12062,7 +12087,7 @@
       <w:pPr>
         <w:pBdr>
           <w:top w:val="single" w:sz="4" w:space="1" w:color="auto"/>
-          <w:left w:val="single" w:sz="4" w:space="4" w:color="auto"/>
+          <w:left w:val="single" w:sz="4" w:space="0" w:color="auto"/>
           <w:bottom w:val="single" w:sz="4" w:space="1" w:color="auto"/>
           <w:right w:val="single" w:sz="4" w:space="4" w:color="auto"/>
         </w:pBdr>
@@ -12104,7 +12129,7 @@
       <w:pPr>
         <w:pBdr>
           <w:top w:val="single" w:sz="4" w:space="1" w:color="auto"/>
-          <w:left w:val="single" w:sz="4" w:space="4" w:color="auto"/>
+          <w:left w:val="single" w:sz="4" w:space="0" w:color="auto"/>
           <w:bottom w:val="single" w:sz="4" w:space="1" w:color="auto"/>
           <w:right w:val="single" w:sz="4" w:space="4" w:color="auto"/>
         </w:pBdr>
@@ -12146,7 +12171,7 @@
       <w:pPr>
         <w:pBdr>
           <w:top w:val="single" w:sz="4" w:space="1" w:color="auto"/>
-          <w:left w:val="single" w:sz="4" w:space="4" w:color="auto"/>
+          <w:left w:val="single" w:sz="4" w:space="0" w:color="auto"/>
           <w:bottom w:val="single" w:sz="4" w:space="1" w:color="auto"/>
           <w:right w:val="single" w:sz="4" w:space="4" w:color="auto"/>
         </w:pBdr>
@@ -12209,7 +12234,7 @@
       <w:pPr>
         <w:pBdr>
           <w:top w:val="single" w:sz="4" w:space="1" w:color="auto"/>
-          <w:left w:val="single" w:sz="4" w:space="4" w:color="auto"/>
+          <w:left w:val="single" w:sz="4" w:space="0" w:color="auto"/>
           <w:bottom w:val="single" w:sz="4" w:space="1" w:color="auto"/>
           <w:right w:val="single" w:sz="4" w:space="4" w:color="auto"/>
         </w:pBdr>
@@ -12251,7 +12276,7 @@
       <w:pPr>
         <w:pBdr>
           <w:top w:val="single" w:sz="4" w:space="1" w:color="auto"/>
-          <w:left w:val="single" w:sz="4" w:space="4" w:color="auto"/>
+          <w:left w:val="single" w:sz="4" w:space="0" w:color="auto"/>
           <w:bottom w:val="single" w:sz="4" w:space="1" w:color="auto"/>
           <w:right w:val="single" w:sz="4" w:space="4" w:color="auto"/>
         </w:pBdr>
@@ -12300,7 +12325,7 @@
       <w:pPr>
         <w:pBdr>
           <w:top w:val="single" w:sz="4" w:space="1" w:color="auto"/>
-          <w:left w:val="single" w:sz="4" w:space="4" w:color="auto"/>
+          <w:left w:val="single" w:sz="4" w:space="0" w:color="auto"/>
           <w:bottom w:val="single" w:sz="4" w:space="1" w:color="auto"/>
           <w:right w:val="single" w:sz="4" w:space="4" w:color="auto"/>
         </w:pBdr>
@@ -12391,7 +12416,7 @@
       <w:pPr>
         <w:pBdr>
           <w:top w:val="single" w:sz="4" w:space="1" w:color="auto"/>
-          <w:left w:val="single" w:sz="4" w:space="4" w:color="auto"/>
+          <w:left w:val="single" w:sz="4" w:space="0" w:color="auto"/>
           <w:bottom w:val="single" w:sz="4" w:space="1" w:color="auto"/>
           <w:right w:val="single" w:sz="4" w:space="4" w:color="auto"/>
         </w:pBdr>
@@ -12451,7 +12476,7 @@
       <w:pPr>
         <w:pBdr>
           <w:top w:val="single" w:sz="4" w:space="1" w:color="auto"/>
-          <w:left w:val="single" w:sz="4" w:space="4" w:color="auto"/>
+          <w:left w:val="single" w:sz="4" w:space="0" w:color="auto"/>
           <w:bottom w:val="single" w:sz="4" w:space="1" w:color="auto"/>
           <w:right w:val="single" w:sz="4" w:space="4" w:color="auto"/>
         </w:pBdr>
@@ -12503,7 +12528,7 @@
       <w:pPr>
         <w:pBdr>
           <w:top w:val="single" w:sz="4" w:space="1" w:color="auto"/>
-          <w:left w:val="single" w:sz="4" w:space="4" w:color="auto"/>
+          <w:left w:val="single" w:sz="4" w:space="0" w:color="auto"/>
           <w:bottom w:val="single" w:sz="4" w:space="1" w:color="auto"/>
           <w:right w:val="single" w:sz="4" w:space="4" w:color="auto"/>
         </w:pBdr>
@@ -12547,7 +12572,7 @@
       <w:pPr>
         <w:pBdr>
           <w:top w:val="single" w:sz="4" w:space="1" w:color="auto"/>
-          <w:left w:val="single" w:sz="4" w:space="4" w:color="auto"/>
+          <w:left w:val="single" w:sz="4" w:space="0" w:color="auto"/>
           <w:bottom w:val="single" w:sz="4" w:space="1" w:color="auto"/>
           <w:right w:val="single" w:sz="4" w:space="4" w:color="auto"/>
         </w:pBdr>
@@ -12597,7 +12622,7 @@
       <w:pPr>
         <w:pBdr>
           <w:top w:val="single" w:sz="4" w:space="1" w:color="auto"/>
-          <w:left w:val="single" w:sz="4" w:space="4" w:color="auto"/>
+          <w:left w:val="single" w:sz="4" w:space="0" w:color="auto"/>
           <w:bottom w:val="single" w:sz="4" w:space="1" w:color="auto"/>
           <w:right w:val="single" w:sz="4" w:space="4" w:color="auto"/>
         </w:pBdr>
@@ -12639,7 +12664,7 @@
       <w:pPr>
         <w:pBdr>
           <w:top w:val="single" w:sz="4" w:space="1" w:color="auto"/>
-          <w:left w:val="single" w:sz="4" w:space="4" w:color="auto"/>
+          <w:left w:val="single" w:sz="4" w:space="0" w:color="auto"/>
           <w:bottom w:val="single" w:sz="4" w:space="1" w:color="auto"/>
           <w:right w:val="single" w:sz="4" w:space="4" w:color="auto"/>
         </w:pBdr>
@@ -12681,7 +12706,7 @@
       <w:pPr>
         <w:pBdr>
           <w:top w:val="single" w:sz="4" w:space="1" w:color="auto"/>
-          <w:left w:val="single" w:sz="4" w:space="4" w:color="auto"/>
+          <w:left w:val="single" w:sz="4" w:space="0" w:color="auto"/>
           <w:bottom w:val="single" w:sz="4" w:space="1" w:color="auto"/>
           <w:right w:val="single" w:sz="4" w:space="4" w:color="auto"/>
         </w:pBdr>
@@ -12730,7 +12755,7 @@
       <w:pPr>
         <w:pBdr>
           <w:top w:val="single" w:sz="4" w:space="1" w:color="auto"/>
-          <w:left w:val="single" w:sz="4" w:space="4" w:color="auto"/>
+          <w:left w:val="single" w:sz="4" w:space="0" w:color="auto"/>
           <w:bottom w:val="single" w:sz="4" w:space="1" w:color="auto"/>
           <w:right w:val="single" w:sz="4" w:space="4" w:color="auto"/>
         </w:pBdr>
@@ -12837,7 +12862,7 @@
       <w:pPr>
         <w:pBdr>
           <w:top w:val="single" w:sz="4" w:space="1" w:color="auto"/>
-          <w:left w:val="single" w:sz="4" w:space="4" w:color="auto"/>
+          <w:left w:val="single" w:sz="4" w:space="0" w:color="auto"/>
           <w:bottom w:val="single" w:sz="4" w:space="1" w:color="auto"/>
           <w:right w:val="single" w:sz="4" w:space="4" w:color="auto"/>
         </w:pBdr>
@@ -12887,7 +12912,7 @@
       <w:pPr>
         <w:pBdr>
           <w:top w:val="single" w:sz="4" w:space="1" w:color="auto"/>
-          <w:left w:val="single" w:sz="4" w:space="4" w:color="auto"/>
+          <w:left w:val="single" w:sz="4" w:space="0" w:color="auto"/>
           <w:bottom w:val="single" w:sz="4" w:space="1" w:color="auto"/>
           <w:right w:val="single" w:sz="4" w:space="4" w:color="auto"/>
         </w:pBdr>
@@ -12929,7 +12954,7 @@
       <w:pPr>
         <w:pBdr>
           <w:top w:val="single" w:sz="4" w:space="1" w:color="auto"/>
-          <w:left w:val="single" w:sz="4" w:space="4" w:color="auto"/>
+          <w:left w:val="single" w:sz="4" w:space="0" w:color="auto"/>
           <w:bottom w:val="single" w:sz="4" w:space="1" w:color="auto"/>
           <w:right w:val="single" w:sz="4" w:space="4" w:color="auto"/>
         </w:pBdr>
@@ -12971,7 +12996,7 @@
       <w:pPr>
         <w:pBdr>
           <w:top w:val="single" w:sz="4" w:space="1" w:color="auto"/>
-          <w:left w:val="single" w:sz="4" w:space="4" w:color="auto"/>
+          <w:left w:val="single" w:sz="4" w:space="0" w:color="auto"/>
           <w:bottom w:val="single" w:sz="4" w:space="1" w:color="auto"/>
           <w:right w:val="single" w:sz="4" w:space="4" w:color="auto"/>
         </w:pBdr>
@@ -13020,7 +13045,7 @@
       <w:pPr>
         <w:pBdr>
           <w:top w:val="single" w:sz="4" w:space="1" w:color="auto"/>
-          <w:left w:val="single" w:sz="4" w:space="4" w:color="auto"/>
+          <w:left w:val="single" w:sz="4" w:space="0" w:color="auto"/>
           <w:bottom w:val="single" w:sz="4" w:space="1" w:color="auto"/>
           <w:right w:val="single" w:sz="4" w:space="4" w:color="auto"/>
         </w:pBdr>
@@ -13055,6 +13080,7 @@
           <w:rFonts w:ascii="Consolas" w:eastAsia="Times New Roman" w:hAnsi="Consolas" w:cs="Courier New"/>
           <w:color w:val="000000"/>
         </w:rPr>
+        <w:lastRenderedPageBreak/>
         <w:t>         </w:t>
       </w:r>
       <w:r>
@@ -13069,7 +13095,7 @@
       <w:pPr>
         <w:pBdr>
           <w:top w:val="single" w:sz="4" w:space="1" w:color="auto"/>
-          <w:left w:val="single" w:sz="4" w:space="4" w:color="auto"/>
+          <w:left w:val="single" w:sz="4" w:space="0" w:color="auto"/>
           <w:bottom w:val="single" w:sz="4" w:space="1" w:color="auto"/>
           <w:right w:val="single" w:sz="4" w:space="4" w:color="auto"/>
         </w:pBdr>
@@ -13118,7 +13144,7 @@
       <w:pPr>
         <w:pBdr>
           <w:top w:val="single" w:sz="4" w:space="1" w:color="auto"/>
-          <w:left w:val="single" w:sz="4" w:space="4" w:color="auto"/>
+          <w:left w:val="single" w:sz="4" w:space="0" w:color="auto"/>
           <w:bottom w:val="single" w:sz="4" w:space="1" w:color="auto"/>
           <w:right w:val="single" w:sz="4" w:space="4" w:color="auto"/>
         </w:pBdr>
@@ -13160,7 +13186,7 @@
       <w:pPr>
         <w:pBdr>
           <w:top w:val="single" w:sz="4" w:space="1" w:color="auto"/>
-          <w:left w:val="single" w:sz="4" w:space="4" w:color="auto"/>
+          <w:left w:val="single" w:sz="4" w:space="0" w:color="auto"/>
           <w:bottom w:val="single" w:sz="4" w:space="1" w:color="auto"/>
           <w:right w:val="single" w:sz="4" w:space="4" w:color="auto"/>
         </w:pBdr>
@@ -13202,7 +13228,7 @@
       <w:pPr>
         <w:pBdr>
           <w:top w:val="single" w:sz="4" w:space="1" w:color="auto"/>
-          <w:left w:val="single" w:sz="4" w:space="4" w:color="auto"/>
+          <w:left w:val="single" w:sz="4" w:space="0" w:color="auto"/>
           <w:bottom w:val="single" w:sz="4" w:space="1" w:color="auto"/>
           <w:right w:val="single" w:sz="4" w:space="4" w:color="auto"/>
         </w:pBdr>
@@ -13251,7 +13277,7 @@
       <w:pPr>
         <w:pBdr>
           <w:top w:val="single" w:sz="4" w:space="1" w:color="auto"/>
-          <w:left w:val="single" w:sz="4" w:space="4" w:color="auto"/>
+          <w:left w:val="single" w:sz="4" w:space="0" w:color="auto"/>
           <w:bottom w:val="single" w:sz="4" w:space="1" w:color="auto"/>
           <w:right w:val="single" w:sz="4" w:space="4" w:color="auto"/>
         </w:pBdr>
@@ -13293,7 +13319,7 @@
       <w:pPr>
         <w:pBdr>
           <w:top w:val="single" w:sz="4" w:space="1" w:color="auto"/>
-          <w:left w:val="single" w:sz="4" w:space="4" w:color="auto"/>
+          <w:left w:val="single" w:sz="4" w:space="0" w:color="auto"/>
           <w:bottom w:val="single" w:sz="4" w:space="1" w:color="auto"/>
           <w:right w:val="single" w:sz="4" w:space="4" w:color="auto"/>
         </w:pBdr>
@@ -13342,7 +13368,7 @@
       <w:pPr>
         <w:pBdr>
           <w:top w:val="single" w:sz="4" w:space="1" w:color="auto"/>
-          <w:left w:val="single" w:sz="4" w:space="4" w:color="auto"/>
+          <w:left w:val="single" w:sz="4" w:space="0" w:color="auto"/>
           <w:bottom w:val="single" w:sz="4" w:space="1" w:color="auto"/>
           <w:right w:val="single" w:sz="4" w:space="4" w:color="auto"/>
         </w:pBdr>
@@ -13391,7 +13417,7 @@
       <w:pPr>
         <w:pBdr>
           <w:top w:val="single" w:sz="4" w:space="1" w:color="auto"/>
-          <w:left w:val="single" w:sz="4" w:space="4" w:color="auto"/>
+          <w:left w:val="single" w:sz="4" w:space="0" w:color="auto"/>
           <w:bottom w:val="single" w:sz="4" w:space="1" w:color="auto"/>
           <w:right w:val="single" w:sz="4" w:space="4" w:color="auto"/>
         </w:pBdr>
@@ -13468,14 +13494,28 @@
           <w:rFonts w:ascii="Consolas" w:eastAsia="Times New Roman" w:hAnsi="Consolas" w:cs="Courier New"/>
           <w:color w:val="000000"/>
         </w:rPr>
-        <w:t>.Travel.GetAsync(travel.Id);</w:t>
-      </w:r>
-    </w:p>
-    <w:p>
-      <w:pPr>
-        <w:pBdr>
-          <w:top w:val="single" w:sz="4" w:space="1" w:color="auto"/>
-          <w:left w:val="single" w:sz="4" w:space="4" w:color="auto"/>
+        <w:t>.Travel.</w:t>
+      </w:r>
+      <w:r>
+        <w:rPr>
+          <w:rFonts w:ascii="Consolas" w:eastAsia="Times New Roman" w:hAnsi="Consolas" w:cs="Courier New"/>
+          <w:color w:val="000000"/>
+        </w:rPr>
+        <w:t>Find</w:t>
+      </w:r>
+      <w:r>
+        <w:rPr>
+          <w:rFonts w:ascii="Consolas" w:eastAsia="Times New Roman" w:hAnsi="Consolas" w:cs="Courier New"/>
+          <w:color w:val="000000"/>
+        </w:rPr>
+        <w:t>Async(travel.Id);</w:t>
+      </w:r>
+    </w:p>
+    <w:p>
+      <w:pPr>
+        <w:pBdr>
+          <w:top w:val="single" w:sz="4" w:space="1" w:color="auto"/>
+          <w:left w:val="single" w:sz="4" w:space="0" w:color="auto"/>
           <w:bottom w:val="single" w:sz="4" w:space="1" w:color="auto"/>
           <w:right w:val="single" w:sz="4" w:space="4" w:color="auto"/>
         </w:pBdr>
@@ -13517,7 +13557,7 @@
       <w:pPr>
         <w:pBdr>
           <w:top w:val="single" w:sz="4" w:space="1" w:color="auto"/>
-          <w:left w:val="single" w:sz="4" w:space="4" w:color="auto"/>
+          <w:left w:val="single" w:sz="4" w:space="0" w:color="auto"/>
           <w:bottom w:val="single" w:sz="4" w:space="1" w:color="auto"/>
           <w:right w:val="single" w:sz="4" w:space="4" w:color="auto"/>
         </w:pBdr>
@@ -13559,7 +13599,7 @@
       <w:pPr>
         <w:pBdr>
           <w:top w:val="single" w:sz="4" w:space="1" w:color="auto"/>
-          <w:left w:val="single" w:sz="4" w:space="4" w:color="auto"/>
+          <w:left w:val="single" w:sz="4" w:space="0" w:color="auto"/>
           <w:bottom w:val="single" w:sz="4" w:space="1" w:color="auto"/>
           <w:right w:val="single" w:sz="4" w:space="4" w:color="auto"/>
         </w:pBdr>
@@ -13601,7 +13641,7 @@
       <w:pPr>
         <w:pBdr>
           <w:top w:val="single" w:sz="4" w:space="1" w:color="auto"/>
-          <w:left w:val="single" w:sz="4" w:space="4" w:color="auto"/>
+          <w:left w:val="single" w:sz="4" w:space="0" w:color="auto"/>
           <w:bottom w:val="single" w:sz="4" w:space="1" w:color="auto"/>
           <w:right w:val="single" w:sz="4" w:space="4" w:color="auto"/>
         </w:pBdr>
@@ -13643,7 +13683,7 @@
       <w:pPr>
         <w:pBdr>
           <w:top w:val="single" w:sz="4" w:space="1" w:color="auto"/>
-          <w:left w:val="single" w:sz="4" w:space="4" w:color="auto"/>
+          <w:left w:val="single" w:sz="4" w:space="0" w:color="auto"/>
           <w:bottom w:val="single" w:sz="4" w:space="1" w:color="auto"/>
           <w:right w:val="single" w:sz="4" w:space="4" w:color="auto"/>
         </w:pBdr>
@@ -13706,7 +13746,7 @@
       <w:pPr>
         <w:pBdr>
           <w:top w:val="single" w:sz="4" w:space="1" w:color="auto"/>
-          <w:left w:val="single" w:sz="4" w:space="4" w:color="auto"/>
+          <w:left w:val="single" w:sz="4" w:space="0" w:color="auto"/>
           <w:bottom w:val="single" w:sz="4" w:space="1" w:color="auto"/>
           <w:right w:val="single" w:sz="4" w:space="4" w:color="auto"/>
         </w:pBdr>
@@ -13734,6 +13774,7 @@
         <w:rPr>
           <w:rFonts w:ascii="Consolas" w:eastAsia="Times New Roman" w:hAnsi="Consolas" w:cs="Courier New"/>
           <w:color w:val="000000"/>
+          <w:lang w:val="en-CA"/>
         </w:rPr>
       </w:pPr>
       <w:r>
@@ -13747,20 +13788,15 @@
         <w:rPr>
           <w:rFonts w:ascii="Consolas" w:eastAsia="Times New Roman" w:hAnsi="Consolas" w:cs="Courier New"/>
           <w:color w:val="000000"/>
-        </w:rPr>
-        <w:t xml:space="preserve">Await </w:t>
-      </w:r>
-      <w:r>
-        <w:rPr>
-          <w:rFonts w:ascii="Consolas" w:eastAsia="Times New Roman" w:hAnsi="Consolas" w:cs="Courier New"/>
-          <w:color w:val="000000"/>
-        </w:rPr>
-        <w:t>_db.SaveChangesAsync</w:t>
-      </w:r>
-      <w:r>
-        <w:rPr>
-          <w:rFonts w:ascii="Consolas" w:eastAsia="Times New Roman" w:hAnsi="Consolas" w:cs="Courier New"/>
-          <w:color w:val="000000"/>
+          <w:lang w:val="en-CA"/>
+        </w:rPr>
+        <w:t>Await _db.SaveChangesAsync</w:t>
+      </w:r>
+      <w:r>
+        <w:rPr>
+          <w:rFonts w:ascii="Consolas" w:eastAsia="Times New Roman" w:hAnsi="Consolas" w:cs="Courier New"/>
+          <w:color w:val="000000"/>
+          <w:lang w:val="en-CA"/>
         </w:rPr>
         <w:t>();</w:t>
       </w:r>
@@ -13769,7 +13805,7 @@
       <w:pPr>
         <w:pBdr>
           <w:top w:val="single" w:sz="4" w:space="1" w:color="auto"/>
-          <w:left w:val="single" w:sz="4" w:space="4" w:color="auto"/>
+          <w:left w:val="single" w:sz="4" w:space="0" w:color="auto"/>
           <w:bottom w:val="single" w:sz="4" w:space="1" w:color="auto"/>
           <w:right w:val="single" w:sz="4" w:space="4" w:color="auto"/>
         </w:pBdr>
@@ -13804,6 +13840,7 @@
         <w:rPr>
           <w:rFonts w:ascii="Consolas" w:eastAsia="Times New Roman" w:hAnsi="Consolas" w:cs="Courier New"/>
           <w:color w:val="000000"/>
+          <w:lang w:val="en-CA"/>
         </w:rPr>
         <w:t>           </w:t>
       </w:r>
@@ -13828,7 +13865,7 @@
       <w:pPr>
         <w:pBdr>
           <w:top w:val="single" w:sz="4" w:space="1" w:color="auto"/>
-          <w:left w:val="single" w:sz="4" w:space="4" w:color="auto"/>
+          <w:left w:val="single" w:sz="4" w:space="0" w:color="auto"/>
           <w:bottom w:val="single" w:sz="4" w:space="1" w:color="auto"/>
           <w:right w:val="single" w:sz="4" w:space="4" w:color="auto"/>
         </w:pBdr>
@@ -13878,7 +13915,7 @@
       <w:pPr>
         <w:pBdr>
           <w:top w:val="single" w:sz="4" w:space="1" w:color="auto"/>
-          <w:left w:val="single" w:sz="4" w:space="4" w:color="auto"/>
+          <w:left w:val="single" w:sz="4" w:space="0" w:color="auto"/>
           <w:bottom w:val="single" w:sz="4" w:space="1" w:color="auto"/>
           <w:right w:val="single" w:sz="4" w:space="4" w:color="auto"/>
         </w:pBdr>
@@ -13913,7 +13950,6 @@
           <w:rFonts w:ascii="Consolas" w:eastAsia="Times New Roman" w:hAnsi="Consolas" w:cs="Courier New"/>
           <w:color w:val="000000"/>
         </w:rPr>
-        <w:lastRenderedPageBreak/>
         <w:t>     </w:t>
       </w:r>
       <w:r>
@@ -13928,7 +13964,7 @@
       <w:pPr>
         <w:pBdr>
           <w:top w:val="single" w:sz="4" w:space="1" w:color="auto"/>
-          <w:left w:val="single" w:sz="4" w:space="4" w:color="auto"/>
+          <w:left w:val="single" w:sz="4" w:space="0" w:color="auto"/>
           <w:bottom w:val="single" w:sz="4" w:space="1" w:color="auto"/>
           <w:right w:val="single" w:sz="4" w:space="4" w:color="auto"/>
         </w:pBdr>
@@ -13970,7 +14006,7 @@
       <w:pPr>
         <w:pBdr>
           <w:top w:val="single" w:sz="4" w:space="1" w:color="auto"/>
-          <w:left w:val="single" w:sz="4" w:space="4" w:color="auto"/>
+          <w:left w:val="single" w:sz="4" w:space="0" w:color="auto"/>
           <w:bottom w:val="single" w:sz="4" w:space="1" w:color="auto"/>
           <w:right w:val="single" w:sz="4" w:space="4" w:color="auto"/>
         </w:pBdr>
@@ -14026,7 +14062,7 @@
       <w:pPr>
         <w:pBdr>
           <w:top w:val="single" w:sz="4" w:space="1" w:color="auto"/>
-          <w:left w:val="single" w:sz="4" w:space="4" w:color="auto"/>
+          <w:left w:val="single" w:sz="4" w:space="0" w:color="auto"/>
           <w:bottom w:val="single" w:sz="4" w:space="1" w:color="auto"/>
           <w:right w:val="single" w:sz="4" w:space="4" w:color="auto"/>
         </w:pBdr>
@@ -14068,7 +14104,7 @@
       <w:pPr>
         <w:pBdr>
           <w:top w:val="single" w:sz="4" w:space="1" w:color="auto"/>
-          <w:left w:val="single" w:sz="4" w:space="4" w:color="auto"/>
+          <w:left w:val="single" w:sz="4" w:space="0" w:color="auto"/>
           <w:bottom w:val="single" w:sz="4" w:space="1" w:color="auto"/>
           <w:right w:val="single" w:sz="4" w:space="4" w:color="auto"/>
         </w:pBdr>
@@ -14441,6 +14477,7 @@
         <w:spacing w:before="0" w:after="160" w:line="259" w:lineRule="auto"/>
       </w:pPr>
       <w:r>
+        <w:lastRenderedPageBreak/>
         <w:t>Dans le pied de page du layout, ajoutez la référence à la librairie Toastr</w:t>
       </w:r>
     </w:p>
@@ -15267,12 +15304,14 @@
         <w:rPr>
           <w:rFonts w:ascii="Consolas" w:eastAsia="Times New Roman" w:hAnsi="Consolas" w:cs="Courier New"/>
           <w:color w:val="000000"/>
+          <w:lang w:val="en-CA"/>
         </w:rPr>
       </w:pPr>
       <w:r>
         <w:rPr>
           <w:rFonts w:ascii="Consolas" w:eastAsia="Times New Roman" w:hAnsi="Consolas" w:cs="Courier New"/>
           <w:color w:val="008000"/>
+          <w:lang w:val="en-CA"/>
         </w:rPr>
         <w:t>// Pour les notifications Toastr</w:t>
       </w:r>
@@ -17208,6 +17247,7 @@
         <w:pStyle w:val="Titre2"/>
       </w:pPr>
       <w:r>
+        <w:lastRenderedPageBreak/>
         <w:t xml:space="preserve">Ajouter </w:t>
       </w:r>
       <w:r>
@@ -17817,26 +17857,22 @@
         <w:rPr>
           <w:rFonts w:ascii="Consolas" w:eastAsia="Times New Roman" w:hAnsi="Consolas" w:cs="Courier New"/>
           <w:color w:val="000000"/>
-        </w:rPr>
-      </w:pPr>
-      <w:r>
-        <w:rPr>
-          <w:rFonts w:ascii="Consolas" w:eastAsia="Times New Roman" w:hAnsi="Consolas" w:cs="Courier New"/>
-          <w:color w:val="000000"/>
-        </w:rPr>
-        <w:t>           </w:t>
-      </w:r>
-      <w:r>
-        <w:rPr>
-          <w:rFonts w:ascii="Consolas" w:eastAsia="Times New Roman" w:hAnsi="Consolas" w:cs="Courier New"/>
-          <w:color w:val="000000"/>
-        </w:rPr>
-        <w:t>_</w:t>
-      </w:r>
-      <w:r>
-        <w:rPr>
-          <w:rFonts w:ascii="Consolas" w:eastAsia="Times New Roman" w:hAnsi="Consolas" w:cs="Courier New"/>
-          <w:color w:val="000000"/>
+          <w:lang w:val="en-CA"/>
+        </w:rPr>
+      </w:pPr>
+      <w:r>
+        <w:rPr>
+          <w:rFonts w:ascii="Consolas" w:eastAsia="Times New Roman" w:hAnsi="Consolas" w:cs="Courier New"/>
+          <w:color w:val="000000"/>
+          <w:lang w:val="en-CA"/>
+        </w:rPr>
+        <w:t>           _</w:t>
+      </w:r>
+      <w:r>
+        <w:rPr>
+          <w:rFonts w:ascii="Consolas" w:eastAsia="Times New Roman" w:hAnsi="Consolas" w:cs="Courier New"/>
+          <w:color w:val="000000"/>
+          <w:lang w:val="en-CA"/>
         </w:rPr>
         <w:t>db.Travel.Update(travel);</w:t>
       </w:r>
@@ -17872,12 +17908,14 @@
         <w:rPr>
           <w:rFonts w:ascii="Consolas" w:eastAsia="Times New Roman" w:hAnsi="Consolas" w:cs="Courier New"/>
           <w:color w:val="000000"/>
-        </w:rPr>
-      </w:pPr>
-      <w:r>
-        <w:rPr>
-          <w:rFonts w:ascii="Consolas" w:eastAsia="Times New Roman" w:hAnsi="Consolas" w:cs="Courier New"/>
-          <w:color w:val="000000"/>
+          <w:lang w:val="en-CA"/>
+        </w:rPr>
+      </w:pPr>
+      <w:r>
+        <w:rPr>
+          <w:rFonts w:ascii="Consolas" w:eastAsia="Times New Roman" w:hAnsi="Consolas" w:cs="Courier New"/>
+          <w:color w:val="000000"/>
+          <w:lang w:val="en-CA"/>
         </w:rPr>
         <w:t>           </w:t>
       </w:r>
@@ -17885,6 +17923,7 @@
         <w:rPr>
           <w:rFonts w:ascii="Consolas" w:eastAsia="Times New Roman" w:hAnsi="Consolas" w:cs="Courier New"/>
           <w:color w:val="0000FF"/>
+          <w:lang w:val="en-CA"/>
         </w:rPr>
         <w:t>await</w:t>
       </w:r>
@@ -17892,6 +17931,7 @@
         <w:rPr>
           <w:rFonts w:ascii="Consolas" w:eastAsia="Times New Roman" w:hAnsi="Consolas" w:cs="Courier New"/>
           <w:color w:val="000000"/>
+          <w:lang w:val="en-CA"/>
         </w:rPr>
         <w:t> _db.SaveChangesAsync();</w:t>
       </w:r>
@@ -17934,6 +17974,7 @@
         <w:rPr>
           <w:rFonts w:ascii="Consolas" w:eastAsia="Times New Roman" w:hAnsi="Consolas" w:cs="Courier New"/>
           <w:color w:val="000000"/>
+          <w:lang w:val="en-CA"/>
         </w:rPr>
         <w:t>           </w:t>
       </w:r>
@@ -21751,6 +21792,10 @@
 </file>
 
 <file path=customXml/item1.xml><?xml version="1.0" encoding="utf-8"?>
+<b:Sources xmlns:b="http://schemas.openxmlformats.org/officeDocument/2006/bibliography" xmlns="http://schemas.openxmlformats.org/officeDocument/2006/bibliography" SelectedStyle="\APASixthEditionOfficeOnline.xsl" StyleName="APA" Version="6"/>
+</file>
+
+<file path=customXml/item2.xml><?xml version="1.0" encoding="utf-8"?>
 <?mso-contentType ?>
 <FormTemplates xmlns="http://schemas.microsoft.com/sharepoint/v3/contenttype/forms">
   <Display>DocumentLibraryForm</Display>
@@ -21759,11 +21804,13 @@
 </FormTemplates>
 </file>
 
-<file path=customXml/item2.xml><?xml version="1.0" encoding="utf-8"?>
-<b:Sources xmlns:b="http://schemas.openxmlformats.org/officeDocument/2006/bibliography" xmlns="http://schemas.openxmlformats.org/officeDocument/2006/bibliography" SelectedStyle="\APASixthEditionOfficeOnline.xsl" StyleName="APA" Version="6"/>
+<file path=customXml/item3.xml><?xml version="1.0" encoding="utf-8"?>
+<p:properties xmlns:p="http://schemas.microsoft.com/office/2006/metadata/properties" xmlns:xsi="http://www.w3.org/2001/XMLSchema-instance" xmlns:pc="http://schemas.microsoft.com/office/infopath/2007/PartnerControls">
+  <documentManagement/>
+</p:properties>
 </file>
 
-<file path=customXml/item3.xml><?xml version="1.0" encoding="utf-8"?>
+<file path=customXml/item4.xml><?xml version="1.0" encoding="utf-8"?>
 <ct:contentTypeSchema xmlns:ct="http://schemas.microsoft.com/office/2006/metadata/contentType" xmlns:ma="http://schemas.microsoft.com/office/2006/metadata/properties/metaAttributes" ct:_="" ma:_="" ma:contentTypeName="Document" ma:contentTypeID="0x010100354AEAE9FD62D747A26A546E5B1B5735" ma:contentTypeVersion="7" ma:contentTypeDescription="Crée un document." ma:contentTypeScope="" ma:versionID="43b763fe9aa20b7a2976a5e019d82dbf">
   <xsd:schema xmlns:xsd="http://www.w3.org/2001/XMLSchema" xmlns:xs="http://www.w3.org/2001/XMLSchema" xmlns:p="http://schemas.microsoft.com/office/2006/metadata/properties" xmlns:ns2="071933db-0376-4694-9786-b56cb37c4ec2" targetNamespace="http://schemas.microsoft.com/office/2006/metadata/properties" ma:root="true" ma:fieldsID="d5c90ae6c1ec6ed317c9f5feddaf7a33" ns2:_="">
     <xsd:import namespace="071933db-0376-4694-9786-b56cb37c4ec2"/>
@@ -21927,13 +21974,15 @@
 </ct:contentTypeSchema>
 </file>
 
-<file path=customXml/item4.xml><?xml version="1.0" encoding="utf-8"?>
-<p:properties xmlns:p="http://schemas.microsoft.com/office/2006/metadata/properties" xmlns:xsi="http://www.w3.org/2001/XMLSchema-instance" xmlns:pc="http://schemas.microsoft.com/office/infopath/2007/PartnerControls">
-  <documentManagement/>
-</p:properties>
+<file path=customXml/itemProps1.xml><?xml version="1.0" encoding="utf-8"?>
+<ds:datastoreItem xmlns:ds="http://schemas.openxmlformats.org/officeDocument/2006/customXml" ds:itemID="{28D15B86-D92D-420E-A893-C7613CFD01AE}">
+  <ds:schemaRefs>
+    <ds:schemaRef ds:uri="http://schemas.openxmlformats.org/officeDocument/2006/bibliography"/>
+  </ds:schemaRefs>
+</ds:datastoreItem>
 </file>
 
-<file path=customXml/itemProps1.xml><?xml version="1.0" encoding="utf-8"?>
+<file path=customXml/itemProps2.xml><?xml version="1.0" encoding="utf-8"?>
 <ds:datastoreItem xmlns:ds="http://schemas.openxmlformats.org/officeDocument/2006/customXml" ds:itemID="{F6194C16-5FE5-4670-BEC8-3D6DD9380312}">
   <ds:schemaRefs>
     <ds:schemaRef ds:uri="http://schemas.microsoft.com/sharepoint/v3/contenttype/forms"/>
@@ -21941,15 +21990,16 @@
 </ds:datastoreItem>
 </file>
 
-<file path=customXml/itemProps2.xml><?xml version="1.0" encoding="utf-8"?>
-<ds:datastoreItem xmlns:ds="http://schemas.openxmlformats.org/officeDocument/2006/customXml" ds:itemID="{28D15B86-D92D-420E-A893-C7613CFD01AE}">
+<file path=customXml/itemProps3.xml><?xml version="1.0" encoding="utf-8"?>
+<ds:datastoreItem xmlns:ds="http://schemas.openxmlformats.org/officeDocument/2006/customXml" ds:itemID="{2C36E056-BA2C-4A1F-9580-242C9B36FE70}">
   <ds:schemaRefs>
-    <ds:schemaRef ds:uri="http://schemas.openxmlformats.org/officeDocument/2006/bibliography"/>
+    <ds:schemaRef ds:uri="http://schemas.microsoft.com/office/2006/metadata/properties"/>
+    <ds:schemaRef ds:uri="http://schemas.microsoft.com/office/infopath/2007/PartnerControls"/>
   </ds:schemaRefs>
 </ds:datastoreItem>
 </file>
 
-<file path=customXml/itemProps3.xml><?xml version="1.0" encoding="utf-8"?>
+<file path=customXml/itemProps4.xml><?xml version="1.0" encoding="utf-8"?>
 <ds:datastoreItem xmlns:ds="http://schemas.openxmlformats.org/officeDocument/2006/customXml" ds:itemID="{5C3A06EC-DC03-4D65-AA15-C6B9D68C1ED0}">
   <ds:schemaRefs>
     <ds:schemaRef ds:uri="http://schemas.microsoft.com/office/2006/metadata/contentType"/>
@@ -21965,13 +22015,4 @@
     <ds:schemaRef ds:uri="http://schemas.microsoft.com/internal/obd"/>
   </ds:schemaRefs>
 </ds:datastoreItem>
-</file>
-
-<file path=customXml/itemProps4.xml><?xml version="1.0" encoding="utf-8"?>
-<ds:datastoreItem xmlns:ds="http://schemas.openxmlformats.org/officeDocument/2006/customXml" ds:itemID="{2C36E056-BA2C-4A1F-9580-242C9B36FE70}">
-  <ds:schemaRefs>
-    <ds:schemaRef ds:uri="http://schemas.microsoft.com/office/2006/metadata/properties"/>
-    <ds:schemaRef ds:uri="http://schemas.microsoft.com/office/infopath/2007/PartnerControls"/>
-  </ds:schemaRefs>
-</ds:datastoreItem>
 </file>
</xml_diff>